<commit_message>
2_Docker run hello-world chay image template
</commit_message>
<xml_diff>
--- a/Buoi04-Docker/KetQuaThucHanh.docx
+++ b/Buoi04-Docker/KetQuaThucHanh.docx
@@ -4,6 +4,75 @@
   <w:body>
     <w:p>
       <w:pPr>
+        <w:rPr>
+          <w:rFonts w:hint="default"/>
+          <w:b/>
+          <w:bCs/>
+          <w:sz w:val="32"/>
+          <w:szCs w:val="32"/>
+          <w:lang w:val="en-US"/>
+        </w:rPr>
+      </w:pPr>
+      <w:r>
+        <w:rPr>
+          <w:rFonts w:hint="default"/>
+          <w:b/>
+          <w:bCs/>
+          <w:sz w:val="32"/>
+          <w:szCs w:val="32"/>
+          <w:lang w:val="en-US"/>
+        </w:rPr>
+        <w:t>21004295-Phạm Hữu Thuận-DHKTPM17A</w:t>
+      </w:r>
+    </w:p>
+    <w:p>
+      <w:pPr>
+        <w:rPr>
+          <w:rFonts w:hint="default"/>
+          <w:b/>
+          <w:bCs/>
+          <w:sz w:val="32"/>
+          <w:szCs w:val="32"/>
+          <w:lang w:val="en-US"/>
+        </w:rPr>
+      </w:pPr>
+    </w:p>
+    <w:p>
+      <w:pPr>
+        <w:rPr>
+          <w:rFonts w:hint="default"/>
+          <w:b/>
+          <w:bCs/>
+          <w:sz w:val="32"/>
+          <w:szCs w:val="32"/>
+          <w:lang w:val="en-US"/>
+        </w:rPr>
+      </w:pPr>
+      <w:r>
+        <w:rPr>
+          <w:rFonts w:hint="default"/>
+          <w:b/>
+          <w:bCs/>
+          <w:sz w:val="32"/>
+          <w:szCs w:val="32"/>
+          <w:lang w:val="en-US"/>
+        </w:rPr>
+        <w:t>Phần 1: Các lệnh thao tác cơ bản với Docker</w:t>
+      </w:r>
+    </w:p>
+    <w:p>
+      <w:pPr>
+        <w:rPr>
+          <w:rFonts w:hint="default"/>
+        </w:rPr>
+      </w:pPr>
+    </w:p>
+    <w:p>
+      <w:pPr>
+        <w:numPr>
+          <w:ilvl w:val="0"/>
+          <w:numId w:val="1"/>
+        </w:numPr>
         <w:rPr>
           <w:rFonts w:hint="default"/>
           <w:lang w:val="en-US"/>
@@ -71,12 +140,163 @@
     <w:p/>
     <w:p>
       <w:pPr>
-        <w:rPr>
-          <w:rFonts w:hint="default"/>
-        </w:rPr>
-      </w:pPr>
+        <w:numPr>
+          <w:ilvl w:val="0"/>
+          <w:numId w:val="1"/>
+        </w:numPr>
+        <w:ind w:left="0" w:leftChars="0" w:firstLine="0" w:firstLineChars="0"/>
+        <w:rPr>
+          <w:rFonts w:hint="default"/>
+          <w:lang w:val="en-US"/>
+        </w:rPr>
+      </w:pPr>
+      <w:r>
+        <w:rPr>
+          <w:rFonts w:hint="default"/>
+          <w:lang w:val="en-US"/>
+        </w:rPr>
+        <w:t>Docker run hello-world -&gt; khởi chạy docker trước khi run</w:t>
+      </w:r>
+    </w:p>
+    <w:p>
+      <w:pPr>
+        <w:numPr>
+          <w:numId w:val="0"/>
+        </w:numPr>
+        <w:ind w:leftChars="0"/>
+      </w:pPr>
+      <w:r>
+        <w:drawing>
+          <wp:inline distT="0" distB="0" distL="114300" distR="114300">
+            <wp:extent cx="5266690" cy="2962910"/>
+            <wp:effectExtent l="0" t="0" r="6350" b="8890"/>
+            <wp:docPr id="2" name="Picture 1"/>
+            <wp:cNvGraphicFramePr>
+              <a:graphicFrameLocks xmlns:a="http://schemas.openxmlformats.org/drawingml/2006/main" noChangeAspect="1"/>
+            </wp:cNvGraphicFramePr>
+            <a:graphic xmlns:a="http://schemas.openxmlformats.org/drawingml/2006/main">
+              <a:graphicData uri="http://schemas.openxmlformats.org/drawingml/2006/picture">
+                <pic:pic xmlns:pic="http://schemas.openxmlformats.org/drawingml/2006/picture">
+                  <pic:nvPicPr>
+                    <pic:cNvPr id="2" name="Picture 1"/>
+                    <pic:cNvPicPr>
+                      <a:picLocks noChangeAspect="1"/>
+                    </pic:cNvPicPr>
+                  </pic:nvPicPr>
+                  <pic:blipFill>
+                    <a:blip r:embed="rId5"/>
+                    <a:stretch>
+                      <a:fillRect/>
+                    </a:stretch>
+                  </pic:blipFill>
+                  <pic:spPr>
+                    <a:xfrm>
+                      <a:off x="0" y="0"/>
+                      <a:ext cx="5266690" cy="2962910"/>
+                    </a:xfrm>
+                    <a:prstGeom prst="rect">
+                      <a:avLst/>
+                    </a:prstGeom>
+                    <a:noFill/>
+                    <a:ln>
+                      <a:noFill/>
+                    </a:ln>
+                  </pic:spPr>
+                </pic:pic>
+              </a:graphicData>
+            </a:graphic>
+          </wp:inline>
+        </w:drawing>
+      </w:r>
+    </w:p>
+    <w:p>
+      <w:pPr>
+        <w:numPr>
+          <w:numId w:val="0"/>
+        </w:numPr>
+        <w:ind w:leftChars="0"/>
+        <w:rPr>
+          <w:rFonts w:hint="default"/>
+          <w:lang w:val="en-US"/>
+        </w:rPr>
+      </w:pPr>
+      <w:r>
+        <w:rPr>
+          <w:rFonts w:hint="default"/>
+          <w:lang w:val="en-US"/>
+        </w:rPr>
+        <w:t>Image hello-world dc tải xuống và chạy</w:t>
+      </w:r>
       <w:bookmarkStart w:id="0" w:name="_GoBack"/>
       <w:bookmarkEnd w:id="0"/>
+    </w:p>
+    <w:p>
+      <w:pPr>
+        <w:numPr>
+          <w:numId w:val="0"/>
+        </w:numPr>
+        <w:ind w:leftChars="0"/>
+        <w:rPr>
+          <w:rFonts w:hint="default"/>
+          <w:lang w:val="en-US"/>
+        </w:rPr>
+      </w:pPr>
+      <w:r>
+        <w:drawing>
+          <wp:inline distT="0" distB="0" distL="114300" distR="114300">
+            <wp:extent cx="5265420" cy="2155190"/>
+            <wp:effectExtent l="0" t="0" r="7620" b="8890"/>
+            <wp:docPr id="3" name="Picture 2"/>
+            <wp:cNvGraphicFramePr>
+              <a:graphicFrameLocks xmlns:a="http://schemas.openxmlformats.org/drawingml/2006/main" noChangeAspect="1"/>
+            </wp:cNvGraphicFramePr>
+            <a:graphic xmlns:a="http://schemas.openxmlformats.org/drawingml/2006/main">
+              <a:graphicData uri="http://schemas.openxmlformats.org/drawingml/2006/picture">
+                <pic:pic xmlns:pic="http://schemas.openxmlformats.org/drawingml/2006/picture">
+                  <pic:nvPicPr>
+                    <pic:cNvPr id="3" name="Picture 2"/>
+                    <pic:cNvPicPr>
+                      <a:picLocks noChangeAspect="1"/>
+                    </pic:cNvPicPr>
+                  </pic:nvPicPr>
+                  <pic:blipFill>
+                    <a:blip r:embed="rId6"/>
+                    <a:stretch>
+                      <a:fillRect/>
+                    </a:stretch>
+                  </pic:blipFill>
+                  <pic:spPr>
+                    <a:xfrm>
+                      <a:off x="0" y="0"/>
+                      <a:ext cx="5265420" cy="2155190"/>
+                    </a:xfrm>
+                    <a:prstGeom prst="rect">
+                      <a:avLst/>
+                    </a:prstGeom>
+                    <a:noFill/>
+                    <a:ln>
+                      <a:noFill/>
+                    </a:ln>
+                  </pic:spPr>
+                </pic:pic>
+              </a:graphicData>
+            </a:graphic>
+          </wp:inline>
+        </w:drawing>
+      </w:r>
+    </w:p>
+    <w:p>
+      <w:pPr>
+        <w:numPr>
+          <w:ilvl w:val="0"/>
+          <w:numId w:val="1"/>
+        </w:numPr>
+        <w:ind w:left="0" w:leftChars="0" w:firstLine="0" w:firstLineChars="0"/>
+        <w:rPr>
+          <w:rFonts w:hint="default"/>
+          <w:lang w:val="en-US"/>
+        </w:rPr>
+      </w:pPr>
     </w:p>
     <w:sectPr>
       <w:pgSz w:w="11906" w:h="16838"/>
@@ -86,6 +306,26 @@
     </w:sectPr>
   </w:body>
 </w:document>
+</file>
+
+<file path=word/numbering.xml><?xml version="1.0" encoding="utf-8"?>
+<w:numbering xmlns:wpc="http://schemas.microsoft.com/office/word/2010/wordprocessingCanvas" xmlns:mc="http://schemas.openxmlformats.org/markup-compatibility/2006" xmlns:o="urn:schemas-microsoft-com:office:office" xmlns:r="http://schemas.openxmlformats.org/officeDocument/2006/relationships" xmlns:m="http://schemas.openxmlformats.org/officeDocument/2006/math" xmlns:v="urn:schemas-microsoft-com:vml" xmlns:wp14="http://schemas.microsoft.com/office/word/2010/wordprocessingDrawing" xmlns:wp="http://schemas.openxmlformats.org/drawingml/2006/wordprocessingDrawing" xmlns:w10="urn:schemas-microsoft-com:office:word" xmlns:w="http://schemas.openxmlformats.org/wordprocessingml/2006/main" xmlns:w14="http://schemas.microsoft.com/office/word/2010/wordml" xmlns:wpg="http://schemas.microsoft.com/office/word/2010/wordprocessingGroup" xmlns:wpi="http://schemas.microsoft.com/office/word/2010/wordprocessingInk" xmlns:wne="http://schemas.microsoft.com/office/word/2006/wordml" xmlns:wps="http://schemas.microsoft.com/office/word/2010/wordprocessingShape" xmlns:wpsCustomData="http://www.wps.cn/officeDocument/2013/wpsCustomData" mc:Ignorable="w14 wp14">
+  <w:abstractNum w:abstractNumId="0">
+    <w:nsid w:val="CD9D55ED"/>
+    <w:multiLevelType w:val="singleLevel"/>
+    <w:tmpl w:val="CD9D55ED"/>
+    <w:lvl w:ilvl="0" w:tentative="0">
+      <w:start w:val="1"/>
+      <w:numFmt w:val="decimal"/>
+      <w:suff w:val="space"/>
+      <w:lvlText w:val="%1."/>
+      <w:lvlJc w:val="left"/>
+    </w:lvl>
+  </w:abstractNum>
+  <w:num w:numId="1">
+    <w:abstractNumId w:val="0"/>
+  </w:num>
+</w:numbering>
 </file>
 
 <file path=word/styles.xml><?xml version="1.0" encoding="utf-8"?>
@@ -164,7 +404,7 @@
     <w:lsdException w:qFormat="1" w:unhideWhenUsed="0" w:uiPriority="0" w:semiHidden="0" w:name="Title"/>
     <w:lsdException w:unhideWhenUsed="0" w:uiPriority="0" w:semiHidden="0" w:name="Closing"/>
     <w:lsdException w:unhideWhenUsed="0" w:uiPriority="0" w:semiHidden="0" w:name="Signature"/>
-    <w:lsdException w:unhideWhenUsed="0" w:uiPriority="0" w:name="Default Paragraph Font"/>
+    <w:lsdException w:qFormat="1" w:unhideWhenUsed="0" w:uiPriority="0" w:name="Default Paragraph Font"/>
     <w:lsdException w:unhideWhenUsed="0" w:uiPriority="0" w:semiHidden="0" w:name="Body Text"/>
     <w:lsdException w:unhideWhenUsed="0" w:uiPriority="0" w:semiHidden="0" w:name="Body Text Indent"/>
     <w:lsdException w:unhideWhenUsed="0" w:uiPriority="0" w:semiHidden="0" w:name="List Continue"/>
@@ -360,6 +600,7 @@
   <w:style w:type="character" w:default="1" w:styleId="2">
     <w:name w:val="Default Paragraph Font"/>
     <w:semiHidden/>
+    <w:qFormat/>
     <w:uiPriority w:val="0"/>
   </w:style>
   <w:style w:type="table" w:default="1" w:styleId="3">

</xml_diff>

<commit_message>
3_Docker pull image Nginx
</commit_message>
<xml_diff>
--- a/Buoi04-Docker/KetQuaThucHanh.docx
+++ b/Buoi04-Docker/KetQuaThucHanh.docx
@@ -227,8 +227,6 @@
         </w:rPr>
         <w:t>Image hello-world dc tải xuống và chạy</w:t>
       </w:r>
-      <w:bookmarkStart w:id="0" w:name="_GoBack"/>
-      <w:bookmarkEnd w:id="0"/>
     </w:p>
     <w:p>
       <w:pPr>
@@ -297,6 +295,83 @@
           <w:lang w:val="en-US"/>
         </w:rPr>
       </w:pPr>
+      <w:r>
+        <w:rPr>
+          <w:rFonts w:hint="default"/>
+          <w:lang w:val="en-US"/>
+        </w:rPr>
+        <w:t xml:space="preserve">Docker pull nginx -&gt; tìm kiếm và tải về image nginx từ Docker </w:t>
+      </w:r>
+    </w:p>
+    <w:p>
+      <w:pPr>
+        <w:numPr>
+          <w:numId w:val="0"/>
+        </w:numPr>
+        <w:ind w:leftChars="0"/>
+        <w:rPr>
+          <w:rFonts w:hint="default"/>
+          <w:lang w:val="en-US"/>
+        </w:rPr>
+      </w:pPr>
+      <w:r>
+        <w:drawing>
+          <wp:inline distT="0" distB="0" distL="114300" distR="114300">
+            <wp:extent cx="5271770" cy="1375410"/>
+            <wp:effectExtent l="0" t="0" r="1270" b="11430"/>
+            <wp:docPr id="4" name="Picture 3"/>
+            <wp:cNvGraphicFramePr>
+              <a:graphicFrameLocks xmlns:a="http://schemas.openxmlformats.org/drawingml/2006/main" noChangeAspect="1"/>
+            </wp:cNvGraphicFramePr>
+            <a:graphic xmlns:a="http://schemas.openxmlformats.org/drawingml/2006/main">
+              <a:graphicData uri="http://schemas.openxmlformats.org/drawingml/2006/picture">
+                <pic:pic xmlns:pic="http://schemas.openxmlformats.org/drawingml/2006/picture">
+                  <pic:nvPicPr>
+                    <pic:cNvPr id="4" name="Picture 3"/>
+                    <pic:cNvPicPr>
+                      <a:picLocks noChangeAspect="1"/>
+                    </pic:cNvPicPr>
+                  </pic:nvPicPr>
+                  <pic:blipFill>
+                    <a:blip r:embed="rId7"/>
+                    <a:stretch>
+                      <a:fillRect/>
+                    </a:stretch>
+                  </pic:blipFill>
+                  <pic:spPr>
+                    <a:xfrm>
+                      <a:off x="0" y="0"/>
+                      <a:ext cx="5271770" cy="1375410"/>
+                    </a:xfrm>
+                    <a:prstGeom prst="rect">
+                      <a:avLst/>
+                    </a:prstGeom>
+                    <a:noFill/>
+                    <a:ln>
+                      <a:noFill/>
+                    </a:ln>
+                  </pic:spPr>
+                </pic:pic>
+              </a:graphicData>
+            </a:graphic>
+          </wp:inline>
+        </w:drawing>
+      </w:r>
+      <w:bookmarkStart w:id="0" w:name="_GoBack"/>
+      <w:bookmarkEnd w:id="0"/>
+    </w:p>
+    <w:p>
+      <w:pPr>
+        <w:numPr>
+          <w:ilvl w:val="0"/>
+          <w:numId w:val="1"/>
+        </w:numPr>
+        <w:ind w:left="0" w:leftChars="0" w:firstLine="0" w:firstLineChars="0"/>
+        <w:rPr>
+          <w:rFonts w:hint="default"/>
+          <w:lang w:val="en-US"/>
+        </w:rPr>
+      </w:pPr>
     </w:p>
     <w:sectPr>
       <w:pgSz w:w="11906" w:h="16838"/>
@@ -333,7 +408,7 @@
   <w:docDefaults>
     <w:rPrDefault>
       <w:rPr>
-        <w:rFonts w:asciiTheme="minorHAnsi" w:hAnsiTheme="minorHAnsi" w:eastAsiaTheme="minorEastAsia" w:cstheme="minorBidi"/>
+        <w:rFonts w:ascii="Times New Roman" w:hAnsi="Times New Roman" w:eastAsia="SimSun" w:cs="Times New Roman"/>
       </w:rPr>
     </w:rPrDefault>
     <w:pPrDefault/>

</xml_diff>

<commit_message>
3_Docker image: liet ke danh sach image hien tai
</commit_message>
<xml_diff>
--- a/Buoi04-Docker/KetQuaThucHanh.docx
+++ b/Buoi04-Docker/KetQuaThucHanh.docx
@@ -357,8 +357,98 @@
           </wp:inline>
         </w:drawing>
       </w:r>
+    </w:p>
+    <w:p>
+      <w:pPr>
+        <w:rPr>
+          <w:rFonts w:hint="default"/>
+          <w:lang w:val="en-US"/>
+        </w:rPr>
+      </w:pPr>
+      <w:r>
+        <w:rPr>
+          <w:rFonts w:hint="default"/>
+          <w:lang w:val="en-US"/>
+        </w:rPr>
+        <w:br w:type="page"/>
+      </w:r>
+    </w:p>
+    <w:p>
+      <w:pPr>
+        <w:numPr>
+          <w:ilvl w:val="0"/>
+          <w:numId w:val="1"/>
+        </w:numPr>
+        <w:ind w:left="0" w:leftChars="0" w:firstLine="0" w:firstLineChars="0"/>
+        <w:rPr>
+          <w:rFonts w:hint="default"/>
+          <w:lang w:val="en-US"/>
+        </w:rPr>
+      </w:pPr>
+      <w:r>
+        <w:rPr>
+          <w:rFonts w:hint="default"/>
+          <w:lang w:val="en-US"/>
+        </w:rPr>
+        <w:t>Docker images -&gt; liệt kê danh sách images hiện có gồm nginx và hello-world</w:t>
+      </w:r>
       <w:bookmarkStart w:id="0" w:name="_GoBack"/>
       <w:bookmarkEnd w:id="0"/>
+    </w:p>
+    <w:p>
+      <w:pPr>
+        <w:numPr>
+          <w:numId w:val="0"/>
+        </w:numPr>
+        <w:ind w:leftChars="0"/>
+        <w:rPr>
+          <w:rFonts w:hint="default"/>
+          <w:lang w:val="en-US"/>
+        </w:rPr>
+      </w:pPr>
+      <w:r>
+        <w:drawing>
+          <wp:inline distT="0" distB="0" distL="114300" distR="114300">
+            <wp:extent cx="5266690" cy="531495"/>
+            <wp:effectExtent l="0" t="0" r="6350" b="1905"/>
+            <wp:docPr id="5" name="Picture 4"/>
+            <wp:cNvGraphicFramePr>
+              <a:graphicFrameLocks xmlns:a="http://schemas.openxmlformats.org/drawingml/2006/main" noChangeAspect="1"/>
+            </wp:cNvGraphicFramePr>
+            <a:graphic xmlns:a="http://schemas.openxmlformats.org/drawingml/2006/main">
+              <a:graphicData uri="http://schemas.openxmlformats.org/drawingml/2006/picture">
+                <pic:pic xmlns:pic="http://schemas.openxmlformats.org/drawingml/2006/picture">
+                  <pic:nvPicPr>
+                    <pic:cNvPr id="5" name="Picture 4"/>
+                    <pic:cNvPicPr>
+                      <a:picLocks noChangeAspect="1"/>
+                    </pic:cNvPicPr>
+                  </pic:nvPicPr>
+                  <pic:blipFill>
+                    <a:blip r:embed="rId8"/>
+                    <a:stretch>
+                      <a:fillRect/>
+                    </a:stretch>
+                  </pic:blipFill>
+                  <pic:spPr>
+                    <a:xfrm>
+                      <a:off x="0" y="0"/>
+                      <a:ext cx="5266690" cy="531495"/>
+                    </a:xfrm>
+                    <a:prstGeom prst="rect">
+                      <a:avLst/>
+                    </a:prstGeom>
+                    <a:noFill/>
+                    <a:ln>
+                      <a:noFill/>
+                    </a:ln>
+                  </pic:spPr>
+                </pic:pic>
+              </a:graphicData>
+            </a:graphic>
+          </wp:inline>
+        </w:drawing>
+      </w:r>
     </w:p>
     <w:p>
       <w:pPr>

</xml_diff>

<commit_message>
5_docker run -d nginx: chay container nginx
</commit_message>
<xml_diff>
--- a/Buoi04-Docker/KetQuaThucHanh.docx
+++ b/Buoi04-Docker/KetQuaThucHanh.docx
@@ -392,8 +392,6 @@
         </w:rPr>
         <w:t>Docker images -&gt; liệt kê danh sách images hiện có gồm nginx và hello-world</w:t>
       </w:r>
-      <w:bookmarkStart w:id="0" w:name="_GoBack"/>
-      <w:bookmarkEnd w:id="0"/>
     </w:p>
     <w:p>
       <w:pPr>
@@ -434,6 +432,102 @@
                     <a:xfrm>
                       <a:off x="0" y="0"/>
                       <a:ext cx="5266690" cy="531495"/>
+                    </a:xfrm>
+                    <a:prstGeom prst="rect">
+                      <a:avLst/>
+                    </a:prstGeom>
+                    <a:noFill/>
+                    <a:ln>
+                      <a:noFill/>
+                    </a:ln>
+                  </pic:spPr>
+                </pic:pic>
+              </a:graphicData>
+            </a:graphic>
+          </wp:inline>
+        </w:drawing>
+      </w:r>
+    </w:p>
+    <w:p>
+      <w:pPr>
+        <w:numPr>
+          <w:ilvl w:val="0"/>
+          <w:numId w:val="1"/>
+        </w:numPr>
+        <w:ind w:left="0" w:leftChars="0" w:firstLine="0" w:firstLineChars="0"/>
+        <w:rPr>
+          <w:rFonts w:hint="default"/>
+          <w:lang w:val="en-US"/>
+        </w:rPr>
+      </w:pPr>
+      <w:r>
+        <w:rPr>
+          <w:rFonts w:hint="default"/>
+          <w:lang w:val="en-US"/>
+        </w:rPr>
+        <w:t>docker run -d nginx : chạy container nginx và -d là chạy chế độ nền (kh chiếm terminal)</w:t>
+      </w:r>
+    </w:p>
+    <w:p>
+      <w:pPr>
+        <w:numPr>
+          <w:numId w:val="0"/>
+        </w:numPr>
+        <w:ind w:leftChars="0"/>
+        <w:rPr>
+          <w:rFonts w:hint="default"/>
+          <w:lang w:val="en-US"/>
+        </w:rPr>
+      </w:pPr>
+      <w:r>
+        <w:rPr>
+          <w:rFonts w:hint="default"/>
+          <w:lang w:val="en-US"/>
+        </w:rPr>
+        <w:t>Kết quả là id của container</w:t>
+      </w:r>
+      <w:bookmarkStart w:id="0" w:name="_GoBack"/>
+      <w:bookmarkEnd w:id="0"/>
+    </w:p>
+    <w:p>
+      <w:pPr>
+        <w:numPr>
+          <w:numId w:val="0"/>
+        </w:numPr>
+        <w:ind w:leftChars="0"/>
+        <w:rPr>
+          <w:rFonts w:hint="default"/>
+          <w:lang w:val="en-US"/>
+        </w:rPr>
+      </w:pPr>
+      <w:r>
+        <w:drawing>
+          <wp:inline distT="0" distB="0" distL="114300" distR="114300">
+            <wp:extent cx="5268595" cy="358140"/>
+            <wp:effectExtent l="0" t="0" r="4445" b="7620"/>
+            <wp:docPr id="7" name="Picture 6"/>
+            <wp:cNvGraphicFramePr>
+              <a:graphicFrameLocks xmlns:a="http://schemas.openxmlformats.org/drawingml/2006/main" noChangeAspect="1"/>
+            </wp:cNvGraphicFramePr>
+            <a:graphic xmlns:a="http://schemas.openxmlformats.org/drawingml/2006/main">
+              <a:graphicData uri="http://schemas.openxmlformats.org/drawingml/2006/picture">
+                <pic:pic xmlns:pic="http://schemas.openxmlformats.org/drawingml/2006/picture">
+                  <pic:nvPicPr>
+                    <pic:cNvPr id="7" name="Picture 6"/>
+                    <pic:cNvPicPr>
+                      <a:picLocks noChangeAspect="1"/>
+                    </pic:cNvPicPr>
+                  </pic:nvPicPr>
+                  <pic:blipFill>
+                    <a:blip r:embed="rId9"/>
+                    <a:stretch>
+                      <a:fillRect/>
+                    </a:stretch>
+                  </pic:blipFill>
+                  <pic:spPr>
+                    <a:xfrm>
+                      <a:off x="0" y="0"/>
+                      <a:ext cx="5268595" cy="358140"/>
                     </a:xfrm>
                     <a:prstGeom prst="rect">
                       <a:avLst/>

</xml_diff>

<commit_message>
6_DockerPS: check container is running
</commit_message>
<xml_diff>
--- a/Buoi04-Docker/KetQuaThucHanh.docx
+++ b/Buoi04-Docker/KetQuaThucHanh.docx
@@ -486,8 +486,6 @@
         </w:rPr>
         <w:t>Kết quả là id của container</w:t>
       </w:r>
-      <w:bookmarkStart w:id="0" w:name="_GoBack"/>
-      <w:bookmarkEnd w:id="0"/>
     </w:p>
     <w:p>
       <w:pPr>
@@ -543,6 +541,83 @@
           </wp:inline>
         </w:drawing>
       </w:r>
+    </w:p>
+    <w:p>
+      <w:pPr>
+        <w:numPr>
+          <w:ilvl w:val="0"/>
+          <w:numId w:val="1"/>
+        </w:numPr>
+        <w:ind w:left="0" w:leftChars="0" w:firstLine="0" w:firstLineChars="0"/>
+        <w:rPr>
+          <w:rFonts w:hint="default"/>
+          <w:lang w:val="en-US"/>
+        </w:rPr>
+      </w:pPr>
+      <w:r>
+        <w:rPr>
+          <w:rFonts w:hint="default"/>
+          <w:lang w:val="en-US"/>
+        </w:rPr>
+        <w:t>docker ps : show cotainer đang chạy</w:t>
+      </w:r>
+    </w:p>
+    <w:p>
+      <w:pPr>
+        <w:numPr>
+          <w:numId w:val="0"/>
+        </w:numPr>
+        <w:ind w:leftChars="0"/>
+        <w:rPr>
+          <w:rFonts w:hint="default"/>
+          <w:lang w:val="en-US"/>
+        </w:rPr>
+      </w:pPr>
+      <w:r>
+        <w:drawing>
+          <wp:inline distT="0" distB="0" distL="114300" distR="114300">
+            <wp:extent cx="5267325" cy="420370"/>
+            <wp:effectExtent l="0" t="0" r="5715" b="6350"/>
+            <wp:docPr id="8" name="Picture 7"/>
+            <wp:cNvGraphicFramePr>
+              <a:graphicFrameLocks xmlns:a="http://schemas.openxmlformats.org/drawingml/2006/main" noChangeAspect="1"/>
+            </wp:cNvGraphicFramePr>
+            <a:graphic xmlns:a="http://schemas.openxmlformats.org/drawingml/2006/main">
+              <a:graphicData uri="http://schemas.openxmlformats.org/drawingml/2006/picture">
+                <pic:pic xmlns:pic="http://schemas.openxmlformats.org/drawingml/2006/picture">
+                  <pic:nvPicPr>
+                    <pic:cNvPr id="8" name="Picture 7"/>
+                    <pic:cNvPicPr>
+                      <a:picLocks noChangeAspect="1"/>
+                    </pic:cNvPicPr>
+                  </pic:nvPicPr>
+                  <pic:blipFill>
+                    <a:blip r:embed="rId10"/>
+                    <a:stretch>
+                      <a:fillRect/>
+                    </a:stretch>
+                  </pic:blipFill>
+                  <pic:spPr>
+                    <a:xfrm>
+                      <a:off x="0" y="0"/>
+                      <a:ext cx="5267325" cy="420370"/>
+                    </a:xfrm>
+                    <a:prstGeom prst="rect">
+                      <a:avLst/>
+                    </a:prstGeom>
+                    <a:noFill/>
+                    <a:ln>
+                      <a:noFill/>
+                    </a:ln>
+                  </pic:spPr>
+                </pic:pic>
+              </a:graphicData>
+            </a:graphic>
+          </wp:inline>
+        </w:drawing>
+      </w:r>
+      <w:bookmarkStart w:id="0" w:name="_GoBack"/>
+      <w:bookmarkEnd w:id="0"/>
     </w:p>
     <w:p>
       <w:pPr>

</xml_diff>

<commit_message>
7_DockerPS-a: check container is running and stop
</commit_message>
<xml_diff>
--- a/Buoi04-Docker/KetQuaThucHanh.docx
+++ b/Buoi04-Docker/KetQuaThucHanh.docx
@@ -616,8 +616,83 @@
           </wp:inline>
         </w:drawing>
       </w:r>
+    </w:p>
+    <w:p>
+      <w:pPr>
+        <w:numPr>
+          <w:ilvl w:val="0"/>
+          <w:numId w:val="1"/>
+        </w:numPr>
+        <w:ind w:left="0" w:leftChars="0" w:firstLine="0" w:firstLineChars="0"/>
+        <w:rPr>
+          <w:rFonts w:hint="default"/>
+          <w:lang w:val="en-US"/>
+        </w:rPr>
+      </w:pPr>
+      <w:r>
+        <w:rPr>
+          <w:rFonts w:hint="default"/>
+          <w:lang w:val="en-US"/>
+        </w:rPr>
+        <w:t>docker ps -a: hiển thị danh sách container bao gồm cả container đã stop</w:t>
+      </w:r>
       <w:bookmarkStart w:id="0" w:name="_GoBack"/>
       <w:bookmarkEnd w:id="0"/>
+    </w:p>
+    <w:p>
+      <w:pPr>
+        <w:numPr>
+          <w:numId w:val="0"/>
+        </w:numPr>
+        <w:ind w:leftChars="0"/>
+        <w:rPr>
+          <w:rFonts w:hint="default"/>
+          <w:lang w:val="en-US"/>
+        </w:rPr>
+      </w:pPr>
+      <w:r>
+        <w:drawing>
+          <wp:inline distT="0" distB="0" distL="114300" distR="114300">
+            <wp:extent cx="5266690" cy="500380"/>
+            <wp:effectExtent l="0" t="0" r="6350" b="2540"/>
+            <wp:docPr id="9" name="Picture 8"/>
+            <wp:cNvGraphicFramePr>
+              <a:graphicFrameLocks xmlns:a="http://schemas.openxmlformats.org/drawingml/2006/main" noChangeAspect="1"/>
+            </wp:cNvGraphicFramePr>
+            <a:graphic xmlns:a="http://schemas.openxmlformats.org/drawingml/2006/main">
+              <a:graphicData uri="http://schemas.openxmlformats.org/drawingml/2006/picture">
+                <pic:pic xmlns:pic="http://schemas.openxmlformats.org/drawingml/2006/picture">
+                  <pic:nvPicPr>
+                    <pic:cNvPr id="9" name="Picture 8"/>
+                    <pic:cNvPicPr>
+                      <a:picLocks noChangeAspect="1"/>
+                    </pic:cNvPicPr>
+                  </pic:nvPicPr>
+                  <pic:blipFill>
+                    <a:blip r:embed="rId11"/>
+                    <a:stretch>
+                      <a:fillRect/>
+                    </a:stretch>
+                  </pic:blipFill>
+                  <pic:spPr>
+                    <a:xfrm>
+                      <a:off x="0" y="0"/>
+                      <a:ext cx="5266690" cy="500380"/>
+                    </a:xfrm>
+                    <a:prstGeom prst="rect">
+                      <a:avLst/>
+                    </a:prstGeom>
+                    <a:noFill/>
+                    <a:ln>
+                      <a:noFill/>
+                    </a:ln>
+                  </pic:spPr>
+                </pic:pic>
+              </a:graphicData>
+            </a:graphic>
+          </wp:inline>
+        </w:drawing>
+      </w:r>
     </w:p>
     <w:p>
       <w:pPr>

</xml_diff>

<commit_message>
8_check logs of nginx container
</commit_message>
<xml_diff>
--- a/Buoi04-Docker/KetQuaThucHanh.docx
+++ b/Buoi04-Docker/KetQuaThucHanh.docx
@@ -636,8 +636,6 @@
         </w:rPr>
         <w:t>docker ps -a: hiển thị danh sách container bao gồm cả container đã stop</w:t>
       </w:r>
-      <w:bookmarkStart w:id="0" w:name="_GoBack"/>
-      <w:bookmarkEnd w:id="0"/>
     </w:p>
     <w:p>
       <w:pPr>
@@ -678,6 +676,90 @@
                     <a:xfrm>
                       <a:off x="0" y="0"/>
                       <a:ext cx="5266690" cy="500380"/>
+                    </a:xfrm>
+                    <a:prstGeom prst="rect">
+                      <a:avLst/>
+                    </a:prstGeom>
+                    <a:noFill/>
+                    <a:ln>
+                      <a:noFill/>
+                    </a:ln>
+                  </pic:spPr>
+                </pic:pic>
+              </a:graphicData>
+            </a:graphic>
+          </wp:inline>
+        </w:drawing>
+      </w:r>
+    </w:p>
+    <w:p>
+      <w:pPr>
+        <w:numPr>
+          <w:ilvl w:val="0"/>
+          <w:numId w:val="1"/>
+        </w:numPr>
+        <w:ind w:left="0" w:leftChars="0" w:firstLine="0" w:firstLineChars="0"/>
+        <w:rPr>
+          <w:rFonts w:hint="default"/>
+          <w:lang w:val="en-US"/>
+        </w:rPr>
+      </w:pPr>
+      <w:r>
+        <w:rPr>
+          <w:rFonts w:hint="default"/>
+          <w:lang w:val="en-US"/>
+        </w:rPr>
+        <w:t>docker logs 1fd931550ef5: xem logs của container có id là 1fd931550ef5(nginx</w:t>
+      </w:r>
+      <w:bookmarkStart w:id="0" w:name="_GoBack"/>
+      <w:bookmarkEnd w:id="0"/>
+      <w:r>
+        <w:rPr>
+          <w:rFonts w:hint="default"/>
+          <w:lang w:val="en-US"/>
+        </w:rPr>
+        <w:t>)</w:t>
+      </w:r>
+    </w:p>
+    <w:p>
+      <w:pPr>
+        <w:numPr>
+          <w:numId w:val="0"/>
+        </w:numPr>
+        <w:ind w:leftChars="0"/>
+        <w:rPr>
+          <w:rFonts w:hint="default"/>
+          <w:lang w:val="en-US"/>
+        </w:rPr>
+      </w:pPr>
+      <w:r>
+        <w:drawing>
+          <wp:inline distT="0" distB="0" distL="114300" distR="114300">
+            <wp:extent cx="5264785" cy="1632585"/>
+            <wp:effectExtent l="0" t="0" r="8255" b="13335"/>
+            <wp:docPr id="10" name="Picture 9"/>
+            <wp:cNvGraphicFramePr>
+              <a:graphicFrameLocks xmlns:a="http://schemas.openxmlformats.org/drawingml/2006/main" noChangeAspect="1"/>
+            </wp:cNvGraphicFramePr>
+            <a:graphic xmlns:a="http://schemas.openxmlformats.org/drawingml/2006/main">
+              <a:graphicData uri="http://schemas.openxmlformats.org/drawingml/2006/picture">
+                <pic:pic xmlns:pic="http://schemas.openxmlformats.org/drawingml/2006/picture">
+                  <pic:nvPicPr>
+                    <pic:cNvPr id="10" name="Picture 9"/>
+                    <pic:cNvPicPr>
+                      <a:picLocks noChangeAspect="1"/>
+                    </pic:cNvPicPr>
+                  </pic:nvPicPr>
+                  <pic:blipFill>
+                    <a:blip r:embed="rId12"/>
+                    <a:stretch>
+                      <a:fillRect/>
+                    </a:stretch>
+                  </pic:blipFill>
+                  <pic:spPr>
+                    <a:xfrm>
+                      <a:off x="0" y="0"/>
+                      <a:ext cx="5264785" cy="1632585"/>
                     </a:xfrm>
                     <a:prstGeom prst="rect">
                       <a:avLst/>

</xml_diff>

<commit_message>
9_Thao tac tren container
</commit_message>
<xml_diff>
--- a/Buoi04-Docker/KetQuaThucHanh.docx
+++ b/Buoi04-Docker/KetQuaThucHanh.docx
@@ -709,16 +709,7 @@
           <w:rFonts w:hint="default"/>
           <w:lang w:val="en-US"/>
         </w:rPr>
-        <w:t>docker logs 1fd931550ef5: xem logs của container có id là 1fd931550ef5(nginx</w:t>
-      </w:r>
-      <w:bookmarkStart w:id="0" w:name="_GoBack"/>
-      <w:bookmarkEnd w:id="0"/>
-      <w:r>
-        <w:rPr>
-          <w:rFonts w:hint="default"/>
-          <w:lang w:val="en-US"/>
-        </w:rPr>
-        <w:t>)</w:t>
+        <w:t>docker logs 1fd931550ef5: xem logs của container có id là 1fd931550ef5(nginx)</w:t>
       </w:r>
     </w:p>
     <w:p>
@@ -760,6 +751,83 @@
                     <a:xfrm>
                       <a:off x="0" y="0"/>
                       <a:ext cx="5264785" cy="1632585"/>
+                    </a:xfrm>
+                    <a:prstGeom prst="rect">
+                      <a:avLst/>
+                    </a:prstGeom>
+                    <a:noFill/>
+                    <a:ln>
+                      <a:noFill/>
+                    </a:ln>
+                  </pic:spPr>
+                </pic:pic>
+              </a:graphicData>
+            </a:graphic>
+          </wp:inline>
+        </w:drawing>
+      </w:r>
+    </w:p>
+    <w:p>
+      <w:pPr>
+        <w:numPr>
+          <w:ilvl w:val="0"/>
+          <w:numId w:val="1"/>
+        </w:numPr>
+        <w:ind w:left="0" w:leftChars="0" w:firstLine="0" w:firstLineChars="0"/>
+        <w:rPr>
+          <w:rFonts w:hint="default"/>
+          <w:lang w:val="en-US"/>
+        </w:rPr>
+      </w:pPr>
+      <w:r>
+        <w:rPr>
+          <w:rFonts w:hint="default"/>
+          <w:lang w:val="en-US"/>
+        </w:rPr>
+        <w:t>docker exec -it 1fd931550ef5 /bin/sh: truy cập và thao tác trong container tại /bin/sh</w:t>
+      </w:r>
+      <w:bookmarkStart w:id="0" w:name="_GoBack"/>
+      <w:bookmarkEnd w:id="0"/>
+    </w:p>
+    <w:p>
+      <w:pPr>
+        <w:numPr>
+          <w:numId w:val="0"/>
+        </w:numPr>
+        <w:ind w:leftChars="0"/>
+        <w:rPr>
+          <w:rFonts w:hint="default"/>
+          <w:lang w:val="en-US"/>
+        </w:rPr>
+      </w:pPr>
+      <w:r>
+        <w:drawing>
+          <wp:inline distT="0" distB="0" distL="114300" distR="114300">
+            <wp:extent cx="5265420" cy="451485"/>
+            <wp:effectExtent l="0" t="0" r="7620" b="5715"/>
+            <wp:docPr id="11" name="Picture 10"/>
+            <wp:cNvGraphicFramePr>
+              <a:graphicFrameLocks xmlns:a="http://schemas.openxmlformats.org/drawingml/2006/main" noChangeAspect="1"/>
+            </wp:cNvGraphicFramePr>
+            <a:graphic xmlns:a="http://schemas.openxmlformats.org/drawingml/2006/main">
+              <a:graphicData uri="http://schemas.openxmlformats.org/drawingml/2006/picture">
+                <pic:pic xmlns:pic="http://schemas.openxmlformats.org/drawingml/2006/picture">
+                  <pic:nvPicPr>
+                    <pic:cNvPr id="11" name="Picture 10"/>
+                    <pic:cNvPicPr>
+                      <a:picLocks noChangeAspect="1"/>
+                    </pic:cNvPicPr>
+                  </pic:nvPicPr>
+                  <pic:blipFill>
+                    <a:blip r:embed="rId13"/>
+                    <a:stretch>
+                      <a:fillRect/>
+                    </a:stretch>
+                  </pic:blipFill>
+                  <pic:spPr>
+                    <a:xfrm>
+                      <a:off x="0" y="0"/>
+                      <a:ext cx="5265420" cy="451485"/>
                     </a:xfrm>
                     <a:prstGeom prst="rect">
                       <a:avLst/>

</xml_diff>

<commit_message>
10_DockerStop: stop container is running by id
</commit_message>
<xml_diff>
--- a/Buoi04-Docker/KetQuaThucHanh.docx
+++ b/Buoi04-Docker/KetQuaThucHanh.docx
@@ -786,8 +786,6 @@
         </w:rPr>
         <w:t>docker exec -it 1fd931550ef5 /bin/sh: truy cập và thao tác trong container tại /bin/sh</w:t>
       </w:r>
-      <w:bookmarkStart w:id="0" w:name="_GoBack"/>
-      <w:bookmarkEnd w:id="0"/>
     </w:p>
     <w:p>
       <w:pPr>
@@ -843,6 +841,83 @@
           </wp:inline>
         </w:drawing>
       </w:r>
+    </w:p>
+    <w:p>
+      <w:pPr>
+        <w:numPr>
+          <w:ilvl w:val="0"/>
+          <w:numId w:val="1"/>
+        </w:numPr>
+        <w:ind w:left="0" w:leftChars="0" w:firstLine="0" w:firstLineChars="0"/>
+        <w:rPr>
+          <w:rFonts w:hint="default"/>
+          <w:lang w:val="en-US"/>
+        </w:rPr>
+      </w:pPr>
+      <w:r>
+        <w:rPr>
+          <w:rFonts w:hint="default"/>
+          <w:lang w:val="en-US"/>
+        </w:rPr>
+        <w:t>docker stop 1fd931550ef5: stop 1 container đang running theo id</w:t>
+      </w:r>
+    </w:p>
+    <w:p>
+      <w:pPr>
+        <w:numPr>
+          <w:numId w:val="0"/>
+        </w:numPr>
+        <w:ind w:leftChars="0"/>
+        <w:rPr>
+          <w:rFonts w:hint="default"/>
+          <w:lang w:val="en-US"/>
+        </w:rPr>
+      </w:pPr>
+      <w:r>
+        <w:drawing>
+          <wp:inline distT="0" distB="0" distL="114300" distR="114300">
+            <wp:extent cx="5269865" cy="376555"/>
+            <wp:effectExtent l="0" t="0" r="3175" b="4445"/>
+            <wp:docPr id="12" name="Picture 11"/>
+            <wp:cNvGraphicFramePr>
+              <a:graphicFrameLocks xmlns:a="http://schemas.openxmlformats.org/drawingml/2006/main" noChangeAspect="1"/>
+            </wp:cNvGraphicFramePr>
+            <a:graphic xmlns:a="http://schemas.openxmlformats.org/drawingml/2006/main">
+              <a:graphicData uri="http://schemas.openxmlformats.org/drawingml/2006/picture">
+                <pic:pic xmlns:pic="http://schemas.openxmlformats.org/drawingml/2006/picture">
+                  <pic:nvPicPr>
+                    <pic:cNvPr id="12" name="Picture 11"/>
+                    <pic:cNvPicPr>
+                      <a:picLocks noChangeAspect="1"/>
+                    </pic:cNvPicPr>
+                  </pic:nvPicPr>
+                  <pic:blipFill>
+                    <a:blip r:embed="rId14"/>
+                    <a:stretch>
+                      <a:fillRect/>
+                    </a:stretch>
+                  </pic:blipFill>
+                  <pic:spPr>
+                    <a:xfrm>
+                      <a:off x="0" y="0"/>
+                      <a:ext cx="5269865" cy="376555"/>
+                    </a:xfrm>
+                    <a:prstGeom prst="rect">
+                      <a:avLst/>
+                    </a:prstGeom>
+                    <a:noFill/>
+                    <a:ln>
+                      <a:noFill/>
+                    </a:ln>
+                  </pic:spPr>
+                </pic:pic>
+              </a:graphicData>
+            </a:graphic>
+          </wp:inline>
+        </w:drawing>
+      </w:r>
+      <w:bookmarkStart w:id="0" w:name="_GoBack"/>
+      <w:bookmarkEnd w:id="0"/>
     </w:p>
     <w:p>
       <w:pPr>

</xml_diff>

<commit_message>
11_DockerRestart: restart container by id
</commit_message>
<xml_diff>
--- a/Buoi04-Docker/KetQuaThucHanh.docx
+++ b/Buoi04-Docker/KetQuaThucHanh.docx
@@ -901,6 +901,81 @@
                     <a:xfrm>
                       <a:off x="0" y="0"/>
                       <a:ext cx="5269865" cy="376555"/>
+                    </a:xfrm>
+                    <a:prstGeom prst="rect">
+                      <a:avLst/>
+                    </a:prstGeom>
+                    <a:noFill/>
+                    <a:ln>
+                      <a:noFill/>
+                    </a:ln>
+                  </pic:spPr>
+                </pic:pic>
+              </a:graphicData>
+            </a:graphic>
+          </wp:inline>
+        </w:drawing>
+      </w:r>
+    </w:p>
+    <w:p>
+      <w:pPr>
+        <w:numPr>
+          <w:ilvl w:val="0"/>
+          <w:numId w:val="1"/>
+        </w:numPr>
+        <w:ind w:left="0" w:leftChars="0" w:firstLine="0" w:firstLineChars="0"/>
+        <w:rPr>
+          <w:rFonts w:hint="default"/>
+          <w:lang w:val="en-US"/>
+        </w:rPr>
+      </w:pPr>
+      <w:r>
+        <w:rPr>
+          <w:rFonts w:hint="default"/>
+          <w:lang w:val="en-US"/>
+        </w:rPr>
+        <w:t>docker restart 1fd931550ef5: restart lại container theo id</w:t>
+      </w:r>
+    </w:p>
+    <w:p>
+      <w:pPr>
+        <w:numPr>
+          <w:numId w:val="0"/>
+        </w:numPr>
+        <w:ind w:leftChars="0"/>
+        <w:rPr>
+          <w:rFonts w:hint="default"/>
+          <w:lang w:val="en-US"/>
+        </w:rPr>
+      </w:pPr>
+      <w:r>
+        <w:drawing>
+          <wp:inline distT="0" distB="0" distL="114300" distR="114300">
+            <wp:extent cx="5265420" cy="318770"/>
+            <wp:effectExtent l="0" t="0" r="7620" b="1270"/>
+            <wp:docPr id="13" name="Picture 12"/>
+            <wp:cNvGraphicFramePr>
+              <a:graphicFrameLocks xmlns:a="http://schemas.openxmlformats.org/drawingml/2006/main" noChangeAspect="1"/>
+            </wp:cNvGraphicFramePr>
+            <a:graphic xmlns:a="http://schemas.openxmlformats.org/drawingml/2006/main">
+              <a:graphicData uri="http://schemas.openxmlformats.org/drawingml/2006/picture">
+                <pic:pic xmlns:pic="http://schemas.openxmlformats.org/drawingml/2006/picture">
+                  <pic:nvPicPr>
+                    <pic:cNvPr id="13" name="Picture 12"/>
+                    <pic:cNvPicPr>
+                      <a:picLocks noChangeAspect="1"/>
+                    </pic:cNvPicPr>
+                  </pic:nvPicPr>
+                  <pic:blipFill>
+                    <a:blip r:embed="rId15"/>
+                    <a:stretch>
+                      <a:fillRect/>
+                    </a:stretch>
+                  </pic:blipFill>
+                  <pic:spPr>
+                    <a:xfrm>
+                      <a:off x="0" y="0"/>
+                      <a:ext cx="5265420" cy="318770"/>
                     </a:xfrm>
                     <a:prstGeom prst="rect">
                       <a:avLst/>

</xml_diff>

<commit_message>
12_DockerRemove: remove container in docker
</commit_message>
<xml_diff>
--- a/Buoi04-Docker/KetQuaThucHanh.docx
+++ b/Buoi04-Docker/KetQuaThucHanh.docx
@@ -991,8 +991,90 @@
           </wp:inline>
         </w:drawing>
       </w:r>
+    </w:p>
+    <w:p>
+      <w:pPr>
+        <w:numPr>
+          <w:ilvl w:val="0"/>
+          <w:numId w:val="1"/>
+        </w:numPr>
+        <w:ind w:left="0" w:leftChars="0" w:firstLine="0" w:firstLineChars="0"/>
+        <w:rPr>
+          <w:rFonts w:hint="default"/>
+          <w:lang w:val="en-US"/>
+        </w:rPr>
+      </w:pPr>
+      <w:r>
+        <w:rPr>
+          <w:rFonts w:hint="default"/>
+          <w:lang w:val="en-US"/>
+        </w:rPr>
+        <w:t>docker rm 1fd931550ef5: remove 1 container ra khỏi docker. Nhưng container này đang chạy nên Error -&gt; phải stop container mới</w:t>
+      </w:r>
       <w:bookmarkStart w:id="0" w:name="_GoBack"/>
       <w:bookmarkEnd w:id="0"/>
+      <w:r>
+        <w:rPr>
+          <w:rFonts w:hint="default"/>
+          <w:lang w:val="en-US"/>
+        </w:rPr>
+        <w:t xml:space="preserve"> remove được</w:t>
+      </w:r>
+    </w:p>
+    <w:p>
+      <w:pPr>
+        <w:numPr>
+          <w:numId w:val="0"/>
+        </w:numPr>
+        <w:ind w:leftChars="0"/>
+        <w:rPr>
+          <w:rFonts w:hint="default"/>
+          <w:lang w:val="en-US"/>
+        </w:rPr>
+      </w:pPr>
+      <w:r>
+        <w:drawing>
+          <wp:inline distT="0" distB="0" distL="114300" distR="114300">
+            <wp:extent cx="5265420" cy="353060"/>
+            <wp:effectExtent l="0" t="0" r="7620" b="12700"/>
+            <wp:docPr id="14" name="Picture 13"/>
+            <wp:cNvGraphicFramePr>
+              <a:graphicFrameLocks xmlns:a="http://schemas.openxmlformats.org/drawingml/2006/main" noChangeAspect="1"/>
+            </wp:cNvGraphicFramePr>
+            <a:graphic xmlns:a="http://schemas.openxmlformats.org/drawingml/2006/main">
+              <a:graphicData uri="http://schemas.openxmlformats.org/drawingml/2006/picture">
+                <pic:pic xmlns:pic="http://schemas.openxmlformats.org/drawingml/2006/picture">
+                  <pic:nvPicPr>
+                    <pic:cNvPr id="14" name="Picture 13"/>
+                    <pic:cNvPicPr>
+                      <a:picLocks noChangeAspect="1"/>
+                    </pic:cNvPicPr>
+                  </pic:nvPicPr>
+                  <pic:blipFill>
+                    <a:blip r:embed="rId16"/>
+                    <a:stretch>
+                      <a:fillRect/>
+                    </a:stretch>
+                  </pic:blipFill>
+                  <pic:spPr>
+                    <a:xfrm>
+                      <a:off x="0" y="0"/>
+                      <a:ext cx="5265420" cy="353060"/>
+                    </a:xfrm>
+                    <a:prstGeom prst="rect">
+                      <a:avLst/>
+                    </a:prstGeom>
+                    <a:noFill/>
+                    <a:ln>
+                      <a:noFill/>
+                    </a:ln>
+                  </pic:spPr>
+                </pic:pic>
+              </a:graphicData>
+            </a:graphic>
+          </wp:inline>
+        </w:drawing>
+      </w:r>
     </w:p>
     <w:p>
       <w:pPr>

</xml_diff>

<commit_message>
13_DockerPrune: remove all stopped containers
</commit_message>
<xml_diff>
--- a/Buoi04-Docker/KetQuaThucHanh.docx
+++ b/Buoi04-Docker/KetQuaThucHanh.docx
@@ -1009,16 +1009,7 @@
           <w:rFonts w:hint="default"/>
           <w:lang w:val="en-US"/>
         </w:rPr>
-        <w:t>docker rm 1fd931550ef5: remove 1 container ra khỏi docker. Nhưng container này đang chạy nên Error -&gt; phải stop container mới</w:t>
-      </w:r>
-      <w:bookmarkStart w:id="0" w:name="_GoBack"/>
-      <w:bookmarkEnd w:id="0"/>
-      <w:r>
-        <w:rPr>
-          <w:rFonts w:hint="default"/>
-          <w:lang w:val="en-US"/>
-        </w:rPr>
-        <w:t xml:space="preserve"> remove được</w:t>
+        <w:t>docker rm 1fd931550ef5: remove 1 container ra khỏi docker. Nhưng container này đang chạy nên Error -&gt; phải stop container mới remove được</w:t>
       </w:r>
     </w:p>
     <w:p>
@@ -1075,6 +1066,83 @@
           </wp:inline>
         </w:drawing>
       </w:r>
+    </w:p>
+    <w:p>
+      <w:pPr>
+        <w:numPr>
+          <w:ilvl w:val="0"/>
+          <w:numId w:val="1"/>
+        </w:numPr>
+        <w:ind w:left="0" w:leftChars="0" w:firstLine="0" w:firstLineChars="0"/>
+        <w:rPr>
+          <w:rFonts w:hint="default"/>
+          <w:lang w:val="en-US"/>
+        </w:rPr>
+      </w:pPr>
+      <w:r>
+        <w:rPr>
+          <w:rFonts w:hint="default"/>
+          <w:lang w:val="en-US"/>
+        </w:rPr>
+        <w:t>docker container prune: remove all container stopped</w:t>
+      </w:r>
+    </w:p>
+    <w:p>
+      <w:pPr>
+        <w:numPr>
+          <w:numId w:val="0"/>
+        </w:numPr>
+        <w:ind w:leftChars="0"/>
+        <w:rPr>
+          <w:rFonts w:hint="default"/>
+          <w:lang w:val="en-US"/>
+        </w:rPr>
+      </w:pPr>
+      <w:r>
+        <w:drawing>
+          <wp:inline distT="0" distB="0" distL="114300" distR="114300">
+            <wp:extent cx="5269865" cy="602615"/>
+            <wp:effectExtent l="0" t="0" r="3175" b="6985"/>
+            <wp:docPr id="15" name="Picture 14"/>
+            <wp:cNvGraphicFramePr>
+              <a:graphicFrameLocks xmlns:a="http://schemas.openxmlformats.org/drawingml/2006/main" noChangeAspect="1"/>
+            </wp:cNvGraphicFramePr>
+            <a:graphic xmlns:a="http://schemas.openxmlformats.org/drawingml/2006/main">
+              <a:graphicData uri="http://schemas.openxmlformats.org/drawingml/2006/picture">
+                <pic:pic xmlns:pic="http://schemas.openxmlformats.org/drawingml/2006/picture">
+                  <pic:nvPicPr>
+                    <pic:cNvPr id="15" name="Picture 14"/>
+                    <pic:cNvPicPr>
+                      <a:picLocks noChangeAspect="1"/>
+                    </pic:cNvPicPr>
+                  </pic:nvPicPr>
+                  <pic:blipFill>
+                    <a:blip r:embed="rId17"/>
+                    <a:stretch>
+                      <a:fillRect/>
+                    </a:stretch>
+                  </pic:blipFill>
+                  <pic:spPr>
+                    <a:xfrm>
+                      <a:off x="0" y="0"/>
+                      <a:ext cx="5269865" cy="602615"/>
+                    </a:xfrm>
+                    <a:prstGeom prst="rect">
+                      <a:avLst/>
+                    </a:prstGeom>
+                    <a:noFill/>
+                    <a:ln>
+                      <a:noFill/>
+                    </a:ln>
+                  </pic:spPr>
+                </pic:pic>
+              </a:graphicData>
+            </a:graphic>
+          </wp:inline>
+        </w:drawing>
+      </w:r>
+      <w:bookmarkStart w:id="0" w:name="_GoBack"/>
+      <w:bookmarkEnd w:id="0"/>
     </w:p>
     <w:p>
       <w:pPr>

</xml_diff>

<commit_message>
14_DockerRMI: remove img in docker
</commit_message>
<xml_diff>
--- a/Buoi04-Docker/KetQuaThucHanh.docx
+++ b/Buoi04-Docker/KetQuaThucHanh.docx
@@ -1141,8 +1141,83 @@
           </wp:inline>
         </w:drawing>
       </w:r>
+    </w:p>
+    <w:p>
+      <w:pPr>
+        <w:numPr>
+          <w:ilvl w:val="0"/>
+          <w:numId w:val="1"/>
+        </w:numPr>
+        <w:ind w:left="0" w:leftChars="0" w:firstLine="0" w:firstLineChars="0"/>
+        <w:rPr>
+          <w:rFonts w:hint="default"/>
+          <w:lang w:val="en-US"/>
+        </w:rPr>
+      </w:pPr>
+      <w:r>
+        <w:rPr>
+          <w:rFonts w:hint="default"/>
+          <w:lang w:val="en-US"/>
+        </w:rPr>
+        <w:t>docker rmi 7e1a4e2d11e2: lệnh xóa img theo id -&gt; không thể xóa do img đang được sử dụng bởi 1 container.</w:t>
+      </w:r>
       <w:bookmarkStart w:id="0" w:name="_GoBack"/>
       <w:bookmarkEnd w:id="0"/>
+    </w:p>
+    <w:p>
+      <w:pPr>
+        <w:numPr>
+          <w:numId w:val="0"/>
+        </w:numPr>
+        <w:ind w:leftChars="0"/>
+        <w:rPr>
+          <w:rFonts w:hint="default"/>
+          <w:lang w:val="en-US"/>
+        </w:rPr>
+      </w:pPr>
+      <w:r>
+        <w:drawing>
+          <wp:inline distT="0" distB="0" distL="114300" distR="114300">
+            <wp:extent cx="5265420" cy="370205"/>
+            <wp:effectExtent l="0" t="0" r="7620" b="10795"/>
+            <wp:docPr id="16" name="Picture 15"/>
+            <wp:cNvGraphicFramePr>
+              <a:graphicFrameLocks xmlns:a="http://schemas.openxmlformats.org/drawingml/2006/main" noChangeAspect="1"/>
+            </wp:cNvGraphicFramePr>
+            <a:graphic xmlns:a="http://schemas.openxmlformats.org/drawingml/2006/main">
+              <a:graphicData uri="http://schemas.openxmlformats.org/drawingml/2006/picture">
+                <pic:pic xmlns:pic="http://schemas.openxmlformats.org/drawingml/2006/picture">
+                  <pic:nvPicPr>
+                    <pic:cNvPr id="16" name="Picture 15"/>
+                    <pic:cNvPicPr>
+                      <a:picLocks noChangeAspect="1"/>
+                    </pic:cNvPicPr>
+                  </pic:nvPicPr>
+                  <pic:blipFill>
+                    <a:blip r:embed="rId18"/>
+                    <a:stretch>
+                      <a:fillRect/>
+                    </a:stretch>
+                  </pic:blipFill>
+                  <pic:spPr>
+                    <a:xfrm>
+                      <a:off x="0" y="0"/>
+                      <a:ext cx="5265420" cy="370205"/>
+                    </a:xfrm>
+                    <a:prstGeom prst="rect">
+                      <a:avLst/>
+                    </a:prstGeom>
+                    <a:noFill/>
+                    <a:ln>
+                      <a:noFill/>
+                    </a:ln>
+                  </pic:spPr>
+                </pic:pic>
+              </a:graphicData>
+            </a:graphic>
+          </wp:inline>
+        </w:drawing>
+      </w:r>
     </w:p>
     <w:p>
       <w:pPr>

</xml_diff>

<commit_message>
16_DockerRunInPort: run nginx in port 8080
</commit_message>
<xml_diff>
--- a/Buoi04-Docker/KetQuaThucHanh.docx
+++ b/Buoi04-Docker/KetQuaThucHanh.docx
@@ -1161,8 +1161,6 @@
         </w:rPr>
         <w:t>docker rmi 7e1a4e2d11e2: lệnh xóa img theo id -&gt; không thể xóa do img đang được sử dụng bởi 1 container.</w:t>
       </w:r>
-      <w:bookmarkStart w:id="0" w:name="_GoBack"/>
-      <w:bookmarkEnd w:id="0"/>
     </w:p>
     <w:p>
       <w:pPr>
@@ -1203,6 +1201,231 @@
                     <a:xfrm>
                       <a:off x="0" y="0"/>
                       <a:ext cx="5265420" cy="370205"/>
+                    </a:xfrm>
+                    <a:prstGeom prst="rect">
+                      <a:avLst/>
+                    </a:prstGeom>
+                    <a:noFill/>
+                    <a:ln>
+                      <a:noFill/>
+                    </a:ln>
+                  </pic:spPr>
+                </pic:pic>
+              </a:graphicData>
+            </a:graphic>
+          </wp:inline>
+        </w:drawing>
+      </w:r>
+    </w:p>
+    <w:p>
+      <w:pPr>
+        <w:numPr>
+          <w:ilvl w:val="0"/>
+          <w:numId w:val="1"/>
+        </w:numPr>
+        <w:ind w:left="0" w:leftChars="0" w:firstLine="0" w:firstLineChars="0"/>
+        <w:rPr>
+          <w:rFonts w:hint="default"/>
+          <w:lang w:val="en-US"/>
+        </w:rPr>
+      </w:pPr>
+      <w:r>
+        <w:rPr>
+          <w:rFonts w:hint="default"/>
+          <w:lang w:val="en-US"/>
+        </w:rPr>
+        <w:t>docker image prune -a: xóa image không sử dung -a(all)</w:t>
+      </w:r>
+    </w:p>
+    <w:p>
+      <w:pPr>
+        <w:numPr>
+          <w:numId w:val="0"/>
+        </w:numPr>
+        <w:ind w:leftChars="0"/>
+      </w:pPr>
+      <w:r>
+        <w:drawing>
+          <wp:inline distT="0" distB="0" distL="114300" distR="114300">
+            <wp:extent cx="5272405" cy="422910"/>
+            <wp:effectExtent l="0" t="0" r="635" b="3810"/>
+            <wp:docPr id="17" name="Picture 16"/>
+            <wp:cNvGraphicFramePr>
+              <a:graphicFrameLocks xmlns:a="http://schemas.openxmlformats.org/drawingml/2006/main" noChangeAspect="1"/>
+            </wp:cNvGraphicFramePr>
+            <a:graphic xmlns:a="http://schemas.openxmlformats.org/drawingml/2006/main">
+              <a:graphicData uri="http://schemas.openxmlformats.org/drawingml/2006/picture">
+                <pic:pic xmlns:pic="http://schemas.openxmlformats.org/drawingml/2006/picture">
+                  <pic:nvPicPr>
+                    <pic:cNvPr id="17" name="Picture 16"/>
+                    <pic:cNvPicPr>
+                      <a:picLocks noChangeAspect="1"/>
+                    </pic:cNvPicPr>
+                  </pic:nvPicPr>
+                  <pic:blipFill>
+                    <a:blip r:embed="rId19"/>
+                    <a:stretch>
+                      <a:fillRect/>
+                    </a:stretch>
+                  </pic:blipFill>
+                  <pic:spPr>
+                    <a:xfrm>
+                      <a:off x="0" y="0"/>
+                      <a:ext cx="5272405" cy="422910"/>
+                    </a:xfrm>
+                    <a:prstGeom prst="rect">
+                      <a:avLst/>
+                    </a:prstGeom>
+                    <a:noFill/>
+                    <a:ln>
+                      <a:noFill/>
+                    </a:ln>
+                  </pic:spPr>
+                </pic:pic>
+              </a:graphicData>
+            </a:graphic>
+          </wp:inline>
+        </w:drawing>
+      </w:r>
+    </w:p>
+    <w:p>
+      <w:pPr>
+        <w:numPr>
+          <w:ilvl w:val="0"/>
+          <w:numId w:val="1"/>
+        </w:numPr>
+        <w:ind w:left="0" w:leftChars="0" w:firstLine="0" w:firstLineChars="0"/>
+        <w:rPr>
+          <w:rFonts w:hint="default"/>
+          <w:lang w:val="en-US"/>
+        </w:rPr>
+      </w:pPr>
+      <w:r>
+        <w:rPr>
+          <w:rFonts w:hint="default"/>
+          <w:lang w:val="en-US"/>
+        </w:rPr>
+        <w:t>docker run -d -p 8080:80 nginx: chạy container và -d (chế độ nền) và -p (port 8080</w:t>
+      </w:r>
+      <w:bookmarkStart w:id="0" w:name="_GoBack"/>
+      <w:bookmarkEnd w:id="0"/>
+      <w:r>
+        <w:rPr>
+          <w:rFonts w:hint="default"/>
+          <w:lang w:val="en-US"/>
+        </w:rPr>
+        <w:t>)</w:t>
+      </w:r>
+    </w:p>
+    <w:p>
+      <w:pPr>
+        <w:numPr>
+          <w:numId w:val="0"/>
+        </w:numPr>
+        <w:ind w:leftChars="0"/>
+      </w:pPr>
+      <w:r>
+        <w:drawing>
+          <wp:inline distT="0" distB="0" distL="114300" distR="114300">
+            <wp:extent cx="5269865" cy="325120"/>
+            <wp:effectExtent l="0" t="0" r="3175" b="10160"/>
+            <wp:docPr id="18" name="Picture 17"/>
+            <wp:cNvGraphicFramePr>
+              <a:graphicFrameLocks xmlns:a="http://schemas.openxmlformats.org/drawingml/2006/main" noChangeAspect="1"/>
+            </wp:cNvGraphicFramePr>
+            <a:graphic xmlns:a="http://schemas.openxmlformats.org/drawingml/2006/main">
+              <a:graphicData uri="http://schemas.openxmlformats.org/drawingml/2006/picture">
+                <pic:pic xmlns:pic="http://schemas.openxmlformats.org/drawingml/2006/picture">
+                  <pic:nvPicPr>
+                    <pic:cNvPr id="18" name="Picture 17"/>
+                    <pic:cNvPicPr>
+                      <a:picLocks noChangeAspect="1"/>
+                    </pic:cNvPicPr>
+                  </pic:nvPicPr>
+                  <pic:blipFill>
+                    <a:blip r:embed="rId20"/>
+                    <a:stretch>
+                      <a:fillRect/>
+                    </a:stretch>
+                  </pic:blipFill>
+                  <pic:spPr>
+                    <a:xfrm>
+                      <a:off x="0" y="0"/>
+                      <a:ext cx="5269865" cy="325120"/>
+                    </a:xfrm>
+                    <a:prstGeom prst="rect">
+                      <a:avLst/>
+                    </a:prstGeom>
+                    <a:noFill/>
+                    <a:ln>
+                      <a:noFill/>
+                    </a:ln>
+                  </pic:spPr>
+                </pic:pic>
+              </a:graphicData>
+            </a:graphic>
+          </wp:inline>
+        </w:drawing>
+      </w:r>
+    </w:p>
+    <w:p>
+      <w:pPr>
+        <w:numPr>
+          <w:numId w:val="0"/>
+        </w:numPr>
+        <w:ind w:leftChars="0"/>
+        <w:rPr>
+          <w:rFonts w:hint="default"/>
+          <w:lang w:val="en-US"/>
+        </w:rPr>
+      </w:pPr>
+      <w:r>
+        <w:rPr>
+          <w:rFonts w:hint="default"/>
+          <w:lang w:val="en-US"/>
+        </w:rPr>
+        <w:t>Ket qua</w:t>
+      </w:r>
+    </w:p>
+    <w:p>
+      <w:pPr>
+        <w:numPr>
+          <w:numId w:val="0"/>
+        </w:numPr>
+        <w:ind w:leftChars="0"/>
+        <w:rPr>
+          <w:rFonts w:hint="default"/>
+          <w:lang w:val="en-US"/>
+        </w:rPr>
+      </w:pPr>
+      <w:r>
+        <w:drawing>
+          <wp:inline distT="0" distB="0" distL="114300" distR="114300">
+            <wp:extent cx="5264150" cy="1275715"/>
+            <wp:effectExtent l="0" t="0" r="8890" b="4445"/>
+            <wp:docPr id="19" name="Picture 18"/>
+            <wp:cNvGraphicFramePr>
+              <a:graphicFrameLocks xmlns:a="http://schemas.openxmlformats.org/drawingml/2006/main" noChangeAspect="1"/>
+            </wp:cNvGraphicFramePr>
+            <a:graphic xmlns:a="http://schemas.openxmlformats.org/drawingml/2006/main">
+              <a:graphicData uri="http://schemas.openxmlformats.org/drawingml/2006/picture">
+                <pic:pic xmlns:pic="http://schemas.openxmlformats.org/drawingml/2006/picture">
+                  <pic:nvPicPr>
+                    <pic:cNvPr id="19" name="Picture 18"/>
+                    <pic:cNvPicPr>
+                      <a:picLocks noChangeAspect="1"/>
+                    </pic:cNvPicPr>
+                  </pic:nvPicPr>
+                  <pic:blipFill>
+                    <a:blip r:embed="rId21"/>
+                    <a:stretch>
+                      <a:fillRect/>
+                    </a:stretch>
+                  </pic:blipFill>
+                  <pic:spPr>
+                    <a:xfrm>
+                      <a:off x="0" y="0"/>
+                      <a:ext cx="5264150" cy="1275715"/>
                     </a:xfrm>
                     <a:prstGeom prst="rect">
                       <a:avLst/>

</xml_diff>

<commit_message>
watch a state, config in a container
</commit_message>
<xml_diff>
--- a/Buoi04-Docker/KetQuaThucHanh.docx
+++ b/Buoi04-Docker/KetQuaThucHanh.docx
@@ -1305,16 +1305,7 @@
           <w:rFonts w:hint="default"/>
           <w:lang w:val="en-US"/>
         </w:rPr>
-        <w:t>docker run -d -p 8080:80 nginx: chạy container và -d (chế độ nền) và -p (port 8080</w:t>
-      </w:r>
-      <w:bookmarkStart w:id="0" w:name="_GoBack"/>
-      <w:bookmarkEnd w:id="0"/>
-      <w:r>
-        <w:rPr>
-          <w:rFonts w:hint="default"/>
-          <w:lang w:val="en-US"/>
-        </w:rPr>
-        <w:t>)</w:t>
+        <w:t>docker run -d -p 8080:80 nginx: chạy container và -d (chế độ nền) và -p (port 8080)</w:t>
       </w:r>
     </w:p>
     <w:p>
@@ -1426,6 +1417,83 @@
                     <a:xfrm>
                       <a:off x="0" y="0"/>
                       <a:ext cx="5264150" cy="1275715"/>
+                    </a:xfrm>
+                    <a:prstGeom prst="rect">
+                      <a:avLst/>
+                    </a:prstGeom>
+                    <a:noFill/>
+                    <a:ln>
+                      <a:noFill/>
+                    </a:ln>
+                  </pic:spPr>
+                </pic:pic>
+              </a:graphicData>
+            </a:graphic>
+          </wp:inline>
+        </w:drawing>
+      </w:r>
+    </w:p>
+    <w:p>
+      <w:pPr>
+        <w:numPr>
+          <w:ilvl w:val="0"/>
+          <w:numId w:val="1"/>
+        </w:numPr>
+        <w:ind w:left="0" w:leftChars="0" w:firstLine="0" w:firstLineChars="0"/>
+        <w:rPr>
+          <w:rFonts w:hint="default"/>
+          <w:lang w:val="en-US"/>
+        </w:rPr>
+      </w:pPr>
+      <w:r>
+        <w:rPr>
+          <w:rFonts w:hint="default"/>
+          <w:lang w:val="en-US"/>
+        </w:rPr>
+        <w:t>docker inspect 8717a9514130:xem trạng thái, cấu hình của container</w:t>
+      </w:r>
+      <w:bookmarkStart w:id="0" w:name="_GoBack"/>
+      <w:bookmarkEnd w:id="0"/>
+    </w:p>
+    <w:p>
+      <w:pPr>
+        <w:numPr>
+          <w:numId w:val="0"/>
+        </w:numPr>
+        <w:ind w:leftChars="0"/>
+        <w:rPr>
+          <w:rFonts w:hint="default"/>
+          <w:lang w:val="en-US"/>
+        </w:rPr>
+      </w:pPr>
+      <w:r>
+        <w:drawing>
+          <wp:inline distT="0" distB="0" distL="114300" distR="114300">
+            <wp:extent cx="5261610" cy="1083310"/>
+            <wp:effectExtent l="0" t="0" r="11430" b="13970"/>
+            <wp:docPr id="20" name="Picture 19"/>
+            <wp:cNvGraphicFramePr>
+              <a:graphicFrameLocks xmlns:a="http://schemas.openxmlformats.org/drawingml/2006/main" noChangeAspect="1"/>
+            </wp:cNvGraphicFramePr>
+            <a:graphic xmlns:a="http://schemas.openxmlformats.org/drawingml/2006/main">
+              <a:graphicData uri="http://schemas.openxmlformats.org/drawingml/2006/picture">
+                <pic:pic xmlns:pic="http://schemas.openxmlformats.org/drawingml/2006/picture">
+                  <pic:nvPicPr>
+                    <pic:cNvPr id="20" name="Picture 19"/>
+                    <pic:cNvPicPr>
+                      <a:picLocks noChangeAspect="1"/>
+                    </pic:cNvPicPr>
+                  </pic:nvPicPr>
+                  <pic:blipFill>
+                    <a:blip r:embed="rId22"/>
+                    <a:stretch>
+                      <a:fillRect/>
+                    </a:stretch>
+                  </pic:blipFill>
+                  <pic:spPr>
+                    <a:xfrm>
+                      <a:off x="0" y="0"/>
+                      <a:ext cx="5261610" cy="1083310"/>
                     </a:xfrm>
                     <a:prstGeom prst="rect">
                       <a:avLst/>

</xml_diff>

<commit_message>
18_docker run -d -v mydata:/data nginx: create mydata volume to store data
</commit_message>
<xml_diff>
--- a/Buoi04-Docker/KetQuaThucHanh.docx
+++ b/Buoi04-Docker/KetQuaThucHanh.docx
@@ -1452,8 +1452,6 @@
         </w:rPr>
         <w:t>docker inspect 8717a9514130:xem trạng thái, cấu hình của container</w:t>
       </w:r>
-      <w:bookmarkStart w:id="0" w:name="_GoBack"/>
-      <w:bookmarkEnd w:id="0"/>
     </w:p>
     <w:p>
       <w:pPr>
@@ -1494,6 +1492,153 @@
                     <a:xfrm>
                       <a:off x="0" y="0"/>
                       <a:ext cx="5261610" cy="1083310"/>
+                    </a:xfrm>
+                    <a:prstGeom prst="rect">
+                      <a:avLst/>
+                    </a:prstGeom>
+                    <a:noFill/>
+                    <a:ln>
+                      <a:noFill/>
+                    </a:ln>
+                  </pic:spPr>
+                </pic:pic>
+              </a:graphicData>
+            </a:graphic>
+          </wp:inline>
+        </w:drawing>
+      </w:r>
+    </w:p>
+    <w:p>
+      <w:pPr>
+        <w:numPr>
+          <w:ilvl w:val="0"/>
+          <w:numId w:val="1"/>
+        </w:numPr>
+        <w:ind w:left="0" w:leftChars="0" w:firstLine="0" w:firstLineChars="0"/>
+        <w:rPr>
+          <w:rFonts w:hint="default"/>
+          <w:lang w:val="en-US"/>
+        </w:rPr>
+      </w:pPr>
+      <w:r>
+        <w:rPr>
+          <w:rFonts w:hint="default"/>
+          <w:lang w:val="en-US"/>
+        </w:rPr>
+        <w:t>docker run -d -v mydata:/data nginx: lưu trữ dữ liệu bên ngoài container. Khi container bị xóa thì dữ liệu vẫn còn /data</w:t>
+      </w:r>
+    </w:p>
+    <w:p>
+      <w:pPr>
+        <w:numPr>
+          <w:numId w:val="0"/>
+        </w:numPr>
+        <w:ind w:leftChars="0"/>
+      </w:pPr>
+      <w:r>
+        <w:drawing>
+          <wp:inline distT="0" distB="0" distL="114300" distR="114300">
+            <wp:extent cx="5260340" cy="248285"/>
+            <wp:effectExtent l="0" t="0" r="12700" b="10795"/>
+            <wp:docPr id="21" name="Picture 20"/>
+            <wp:cNvGraphicFramePr>
+              <a:graphicFrameLocks xmlns:a="http://schemas.openxmlformats.org/drawingml/2006/main" noChangeAspect="1"/>
+            </wp:cNvGraphicFramePr>
+            <a:graphic xmlns:a="http://schemas.openxmlformats.org/drawingml/2006/main">
+              <a:graphicData uri="http://schemas.openxmlformats.org/drawingml/2006/picture">
+                <pic:pic xmlns:pic="http://schemas.openxmlformats.org/drawingml/2006/picture">
+                  <pic:nvPicPr>
+                    <pic:cNvPr id="21" name="Picture 20"/>
+                    <pic:cNvPicPr>
+                      <a:picLocks noChangeAspect="1"/>
+                    </pic:cNvPicPr>
+                  </pic:nvPicPr>
+                  <pic:blipFill>
+                    <a:blip r:embed="rId23"/>
+                    <a:stretch>
+                      <a:fillRect/>
+                    </a:stretch>
+                  </pic:blipFill>
+                  <pic:spPr>
+                    <a:xfrm>
+                      <a:off x="0" y="0"/>
+                      <a:ext cx="5260340" cy="248285"/>
+                    </a:xfrm>
+                    <a:prstGeom prst="rect">
+                      <a:avLst/>
+                    </a:prstGeom>
+                    <a:noFill/>
+                    <a:ln>
+                      <a:noFill/>
+                    </a:ln>
+                  </pic:spPr>
+                </pic:pic>
+              </a:graphicData>
+            </a:graphic>
+          </wp:inline>
+        </w:drawing>
+      </w:r>
+    </w:p>
+    <w:p>
+      <w:pPr>
+        <w:numPr>
+          <w:numId w:val="0"/>
+        </w:numPr>
+        <w:ind w:leftChars="0"/>
+        <w:rPr>
+          <w:rFonts w:hint="default"/>
+          <w:lang w:val="en-US"/>
+        </w:rPr>
+      </w:pPr>
+      <w:r>
+        <w:rPr>
+          <w:rFonts w:hint="default"/>
+          <w:lang w:val="en-US"/>
+        </w:rPr>
+        <w:t>Kiểm tra volumes đã được tạo /mydata</w:t>
+      </w:r>
+      <w:bookmarkStart w:id="0" w:name="_GoBack"/>
+      <w:bookmarkEnd w:id="0"/>
+    </w:p>
+    <w:p>
+      <w:pPr>
+        <w:numPr>
+          <w:numId w:val="0"/>
+        </w:numPr>
+        <w:ind w:leftChars="0"/>
+        <w:rPr>
+          <w:rFonts w:hint="default"/>
+          <w:lang w:val="en-US"/>
+        </w:rPr>
+      </w:pPr>
+      <w:r>
+        <w:drawing>
+          <wp:inline distT="0" distB="0" distL="114300" distR="114300">
+            <wp:extent cx="5265420" cy="1213485"/>
+            <wp:effectExtent l="0" t="0" r="7620" b="5715"/>
+            <wp:docPr id="22" name="Picture 21"/>
+            <wp:cNvGraphicFramePr>
+              <a:graphicFrameLocks xmlns:a="http://schemas.openxmlformats.org/drawingml/2006/main" noChangeAspect="1"/>
+            </wp:cNvGraphicFramePr>
+            <a:graphic xmlns:a="http://schemas.openxmlformats.org/drawingml/2006/main">
+              <a:graphicData uri="http://schemas.openxmlformats.org/drawingml/2006/picture">
+                <pic:pic xmlns:pic="http://schemas.openxmlformats.org/drawingml/2006/picture">
+                  <pic:nvPicPr>
+                    <pic:cNvPr id="22" name="Picture 21"/>
+                    <pic:cNvPicPr>
+                      <a:picLocks noChangeAspect="1"/>
+                    </pic:cNvPicPr>
+                  </pic:nvPicPr>
+                  <pic:blipFill>
+                    <a:blip r:embed="rId24"/>
+                    <a:stretch>
+                      <a:fillRect/>
+                    </a:stretch>
+                  </pic:blipFill>
+                  <pic:spPr>
+                    <a:xfrm>
+                      <a:off x="0" y="0"/>
+                      <a:ext cx="5265420" cy="1213485"/>
                     </a:xfrm>
                     <a:prstGeom prst="rect">
                       <a:avLst/>

</xml_diff>

<commit_message>
19_docker_volume_ls: check volume in now
</commit_message>
<xml_diff>
--- a/Buoi04-Docker/KetQuaThucHanh.docx
+++ b/Buoi04-Docker/KetQuaThucHanh.docx
@@ -1597,8 +1597,6 @@
         </w:rPr>
         <w:t>Kiểm tra volumes đã được tạo /mydata</w:t>
       </w:r>
-      <w:bookmarkStart w:id="0" w:name="_GoBack"/>
-      <w:bookmarkEnd w:id="0"/>
     </w:p>
     <w:p>
       <w:pPr>
@@ -1639,6 +1637,83 @@
                     <a:xfrm>
                       <a:off x="0" y="0"/>
                       <a:ext cx="5265420" cy="1213485"/>
+                    </a:xfrm>
+                    <a:prstGeom prst="rect">
+                      <a:avLst/>
+                    </a:prstGeom>
+                    <a:noFill/>
+                    <a:ln>
+                      <a:noFill/>
+                    </a:ln>
+                  </pic:spPr>
+                </pic:pic>
+              </a:graphicData>
+            </a:graphic>
+          </wp:inline>
+        </w:drawing>
+      </w:r>
+    </w:p>
+    <w:p>
+      <w:pPr>
+        <w:numPr>
+          <w:ilvl w:val="0"/>
+          <w:numId w:val="1"/>
+        </w:numPr>
+        <w:ind w:left="0" w:leftChars="0" w:firstLine="0" w:firstLineChars="0"/>
+        <w:rPr>
+          <w:rFonts w:hint="default"/>
+          <w:lang w:val="en-US"/>
+        </w:rPr>
+      </w:pPr>
+      <w:r>
+        <w:rPr>
+          <w:rFonts w:hint="default"/>
+          <w:lang w:val="en-US"/>
+        </w:rPr>
+        <w:t>docker volume ls: kiểm tra danh sách volume hiện có.</w:t>
+      </w:r>
+      <w:bookmarkStart w:id="0" w:name="_GoBack"/>
+      <w:bookmarkEnd w:id="0"/>
+    </w:p>
+    <w:p>
+      <w:pPr>
+        <w:numPr>
+          <w:numId w:val="0"/>
+        </w:numPr>
+        <w:ind w:leftChars="0"/>
+        <w:rPr>
+          <w:rFonts w:hint="default"/>
+          <w:lang w:val="en-US"/>
+        </w:rPr>
+      </w:pPr>
+      <w:r>
+        <w:drawing>
+          <wp:inline distT="0" distB="0" distL="114300" distR="114300">
+            <wp:extent cx="5272405" cy="384175"/>
+            <wp:effectExtent l="0" t="0" r="635" b="12065"/>
+            <wp:docPr id="23" name="Picture 22"/>
+            <wp:cNvGraphicFramePr>
+              <a:graphicFrameLocks xmlns:a="http://schemas.openxmlformats.org/drawingml/2006/main" noChangeAspect="1"/>
+            </wp:cNvGraphicFramePr>
+            <a:graphic xmlns:a="http://schemas.openxmlformats.org/drawingml/2006/main">
+              <a:graphicData uri="http://schemas.openxmlformats.org/drawingml/2006/picture">
+                <pic:pic xmlns:pic="http://schemas.openxmlformats.org/drawingml/2006/picture">
+                  <pic:nvPicPr>
+                    <pic:cNvPr id="23" name="Picture 22"/>
+                    <pic:cNvPicPr>
+                      <a:picLocks noChangeAspect="1"/>
+                    </pic:cNvPicPr>
+                  </pic:nvPicPr>
+                  <pic:blipFill>
+                    <a:blip r:embed="rId25"/>
+                    <a:stretch>
+                      <a:fillRect/>
+                    </a:stretch>
+                  </pic:blipFill>
+                  <pic:spPr>
+                    <a:xfrm>
+                      <a:off x="0" y="0"/>
+                      <a:ext cx="5272405" cy="384175"/>
                     </a:xfrm>
                     <a:prstGeom prst="rect">
                       <a:avLst/>

</xml_diff>

<commit_message>
20_docker_volume_prune: remove all volume is not used
</commit_message>
<xml_diff>
--- a/Buoi04-Docker/KetQuaThucHanh.docx
+++ b/Buoi04-Docker/KetQuaThucHanh.docx
@@ -1672,8 +1672,6 @@
         </w:rPr>
         <w:t>docker volume ls: kiểm tra danh sách volume hiện có.</w:t>
       </w:r>
-      <w:bookmarkStart w:id="0" w:name="_GoBack"/>
-      <w:bookmarkEnd w:id="0"/>
     </w:p>
     <w:p>
       <w:pPr>
@@ -1729,6 +1727,83 @@
           </wp:inline>
         </w:drawing>
       </w:r>
+    </w:p>
+    <w:p>
+      <w:pPr>
+        <w:numPr>
+          <w:ilvl w:val="0"/>
+          <w:numId w:val="1"/>
+        </w:numPr>
+        <w:ind w:left="0" w:leftChars="0" w:firstLine="0" w:firstLineChars="0"/>
+        <w:rPr>
+          <w:rFonts w:hint="default"/>
+          <w:lang w:val="en-US"/>
+        </w:rPr>
+      </w:pPr>
+      <w:r>
+        <w:rPr>
+          <w:rFonts w:hint="default"/>
+          <w:lang w:val="en-US"/>
+        </w:rPr>
+        <w:t>docker volume prune: Xóa các volume đang không được sử dụng</w:t>
+      </w:r>
+    </w:p>
+    <w:p>
+      <w:pPr>
+        <w:numPr>
+          <w:numId w:val="0"/>
+        </w:numPr>
+        <w:ind w:leftChars="0"/>
+        <w:rPr>
+          <w:rFonts w:hint="default"/>
+          <w:lang w:val="en-US"/>
+        </w:rPr>
+      </w:pPr>
+      <w:r>
+        <w:drawing>
+          <wp:inline distT="0" distB="0" distL="114300" distR="114300">
+            <wp:extent cx="5266055" cy="523875"/>
+            <wp:effectExtent l="0" t="0" r="6985" b="9525"/>
+            <wp:docPr id="24" name="Picture 23"/>
+            <wp:cNvGraphicFramePr>
+              <a:graphicFrameLocks xmlns:a="http://schemas.openxmlformats.org/drawingml/2006/main" noChangeAspect="1"/>
+            </wp:cNvGraphicFramePr>
+            <a:graphic xmlns:a="http://schemas.openxmlformats.org/drawingml/2006/main">
+              <a:graphicData uri="http://schemas.openxmlformats.org/drawingml/2006/picture">
+                <pic:pic xmlns:pic="http://schemas.openxmlformats.org/drawingml/2006/picture">
+                  <pic:nvPicPr>
+                    <pic:cNvPr id="24" name="Picture 23"/>
+                    <pic:cNvPicPr>
+                      <a:picLocks noChangeAspect="1"/>
+                    </pic:cNvPicPr>
+                  </pic:nvPicPr>
+                  <pic:blipFill>
+                    <a:blip r:embed="rId26"/>
+                    <a:stretch>
+                      <a:fillRect/>
+                    </a:stretch>
+                  </pic:blipFill>
+                  <pic:spPr>
+                    <a:xfrm>
+                      <a:off x="0" y="0"/>
+                      <a:ext cx="5266055" cy="523875"/>
+                    </a:xfrm>
+                    <a:prstGeom prst="rect">
+                      <a:avLst/>
+                    </a:prstGeom>
+                    <a:noFill/>
+                    <a:ln>
+                      <a:noFill/>
+                    </a:ln>
+                  </pic:spPr>
+                </pic:pic>
+              </a:graphicData>
+            </a:graphic>
+          </wp:inline>
+        </w:drawing>
+      </w:r>
+      <w:bookmarkStart w:id="0" w:name="_GoBack"/>
+      <w:bookmarkEnd w:id="0"/>
     </w:p>
     <w:p>
       <w:pPr>

</xml_diff>

<commit_message>
21_dcoker_run_name: run is a container by image nginx
</commit_message>
<xml_diff>
--- a/Buoi04-Docker/KetQuaThucHanh.docx
+++ b/Buoi04-Docker/KetQuaThucHanh.docx
@@ -1802,8 +1802,83 @@
           </wp:inline>
         </w:drawing>
       </w:r>
+    </w:p>
+    <w:p>
+      <w:pPr>
+        <w:numPr>
+          <w:ilvl w:val="0"/>
+          <w:numId w:val="1"/>
+        </w:numPr>
+        <w:ind w:left="0" w:leftChars="0" w:firstLine="0" w:firstLineChars="0"/>
+        <w:rPr>
+          <w:rFonts w:hint="default"/>
+          <w:lang w:val="en-US"/>
+        </w:rPr>
+      </w:pPr>
+      <w:r>
+        <w:rPr>
+          <w:rFonts w:hint="default"/>
+          <w:lang w:val="en-US"/>
+        </w:rPr>
+        <w:t>docker run -d --name my-nginx nginx: chạy 1 container mới có tên my-nginx bằng image nginx</w:t>
+      </w:r>
       <w:bookmarkStart w:id="0" w:name="_GoBack"/>
       <w:bookmarkEnd w:id="0"/>
+    </w:p>
+    <w:p>
+      <w:pPr>
+        <w:numPr>
+          <w:numId w:val="0"/>
+        </w:numPr>
+        <w:ind w:leftChars="0"/>
+        <w:rPr>
+          <w:rFonts w:hint="default"/>
+          <w:lang w:val="en-US"/>
+        </w:rPr>
+      </w:pPr>
+      <w:r>
+        <w:drawing>
+          <wp:inline distT="0" distB="0" distL="114300" distR="114300">
+            <wp:extent cx="5270500" cy="290195"/>
+            <wp:effectExtent l="0" t="0" r="2540" b="14605"/>
+            <wp:docPr id="25" name="Picture 24"/>
+            <wp:cNvGraphicFramePr>
+              <a:graphicFrameLocks xmlns:a="http://schemas.openxmlformats.org/drawingml/2006/main" noChangeAspect="1"/>
+            </wp:cNvGraphicFramePr>
+            <a:graphic xmlns:a="http://schemas.openxmlformats.org/drawingml/2006/main">
+              <a:graphicData uri="http://schemas.openxmlformats.org/drawingml/2006/picture">
+                <pic:pic xmlns:pic="http://schemas.openxmlformats.org/drawingml/2006/picture">
+                  <pic:nvPicPr>
+                    <pic:cNvPr id="25" name="Picture 24"/>
+                    <pic:cNvPicPr>
+                      <a:picLocks noChangeAspect="1"/>
+                    </pic:cNvPicPr>
+                  </pic:nvPicPr>
+                  <pic:blipFill>
+                    <a:blip r:embed="rId27"/>
+                    <a:stretch>
+                      <a:fillRect/>
+                    </a:stretch>
+                  </pic:blipFill>
+                  <pic:spPr>
+                    <a:xfrm>
+                      <a:off x="0" y="0"/>
+                      <a:ext cx="5270500" cy="290195"/>
+                    </a:xfrm>
+                    <a:prstGeom prst="rect">
+                      <a:avLst/>
+                    </a:prstGeom>
+                    <a:noFill/>
+                    <a:ln>
+                      <a:noFill/>
+                    </a:ln>
+                  </pic:spPr>
+                </pic:pic>
+              </a:graphicData>
+            </a:graphic>
+          </wp:inline>
+        </w:drawing>
+      </w:r>
     </w:p>
     <w:p>
       <w:pPr>

</xml_diff>

<commit_message>
24_docker_network_create: create new network
</commit_message>
<xml_diff>
--- a/Buoi04-Docker/KetQuaThucHanh.docx
+++ b/Buoi04-Docker/KetQuaThucHanh.docx
@@ -1972,8 +1972,6 @@
         </w:rPr>
         <w:t>docker network ls: kiểm tra mạng trong docker</w:t>
       </w:r>
-      <w:bookmarkStart w:id="0" w:name="_GoBack"/>
-      <w:bookmarkEnd w:id="0"/>
     </w:p>
     <w:p>
       <w:pPr>
@@ -2014,6 +2012,98 @@
                     <a:xfrm>
                       <a:off x="0" y="0"/>
                       <a:ext cx="5272405" cy="581025"/>
+                    </a:xfrm>
+                    <a:prstGeom prst="rect">
+                      <a:avLst/>
+                    </a:prstGeom>
+                    <a:noFill/>
+                    <a:ln>
+                      <a:noFill/>
+                    </a:ln>
+                  </pic:spPr>
+                </pic:pic>
+              </a:graphicData>
+            </a:graphic>
+          </wp:inline>
+        </w:drawing>
+      </w:r>
+    </w:p>
+    <w:p>
+      <w:pPr>
+        <w:rPr>
+          <w:rFonts w:hint="default"/>
+          <w:lang w:val="en-US"/>
+        </w:rPr>
+      </w:pPr>
+      <w:r>
+        <w:rPr>
+          <w:rFonts w:hint="default"/>
+          <w:lang w:val="en-US"/>
+        </w:rPr>
+        <w:br w:type="page"/>
+      </w:r>
+    </w:p>
+    <w:p>
+      <w:pPr>
+        <w:numPr>
+          <w:ilvl w:val="0"/>
+          <w:numId w:val="1"/>
+        </w:numPr>
+        <w:ind w:left="0" w:leftChars="0" w:firstLine="0" w:firstLineChars="0"/>
+        <w:rPr>
+          <w:rFonts w:hint="default"/>
+          <w:lang w:val="en-US"/>
+        </w:rPr>
+      </w:pPr>
+      <w:r>
+        <w:rPr>
+          <w:rFonts w:hint="default"/>
+          <w:lang w:val="en-US"/>
+        </w:rPr>
+        <w:t>docker network create my_network: tạo mới 1 network</w:t>
+      </w:r>
+      <w:bookmarkStart w:id="0" w:name="_GoBack"/>
+      <w:bookmarkEnd w:id="0"/>
+    </w:p>
+    <w:p>
+      <w:pPr>
+        <w:numPr>
+          <w:numId w:val="0"/>
+        </w:numPr>
+        <w:ind w:leftChars="0"/>
+        <w:rPr>
+          <w:rFonts w:hint="default"/>
+          <w:lang w:val="en-US"/>
+        </w:rPr>
+      </w:pPr>
+      <w:r>
+        <w:drawing>
+          <wp:inline distT="0" distB="0" distL="114300" distR="114300">
+            <wp:extent cx="5266690" cy="975995"/>
+            <wp:effectExtent l="0" t="0" r="6350" b="14605"/>
+            <wp:docPr id="28" name="Picture 27"/>
+            <wp:cNvGraphicFramePr>
+              <a:graphicFrameLocks xmlns:a="http://schemas.openxmlformats.org/drawingml/2006/main" noChangeAspect="1"/>
+            </wp:cNvGraphicFramePr>
+            <a:graphic xmlns:a="http://schemas.openxmlformats.org/drawingml/2006/main">
+              <a:graphicData uri="http://schemas.openxmlformats.org/drawingml/2006/picture">
+                <pic:pic xmlns:pic="http://schemas.openxmlformats.org/drawingml/2006/picture">
+                  <pic:nvPicPr>
+                    <pic:cNvPr id="28" name="Picture 27"/>
+                    <pic:cNvPicPr>
+                      <a:picLocks noChangeAspect="1"/>
+                    </pic:cNvPicPr>
+                  </pic:nvPicPr>
+                  <pic:blipFill>
+                    <a:blip r:embed="rId30"/>
+                    <a:stretch>
+                      <a:fillRect/>
+                    </a:stretch>
+                  </pic:blipFill>
+                  <pic:spPr>
+                    <a:xfrm>
+                      <a:off x="0" y="0"/>
+                      <a:ext cx="5266690" cy="975995"/>
                     </a:xfrm>
                     <a:prstGeom prst="rect">
                       <a:avLst/>

</xml_diff>

<commit_message>
25_Docker run with a network
</commit_message>
<xml_diff>
--- a/Buoi04-Docker/KetQuaThucHanh.docx
+++ b/Buoi04-Docker/KetQuaThucHanh.docx
@@ -2062,8 +2062,6 @@
         </w:rPr>
         <w:t>docker network create my_network: tạo mới 1 network</w:t>
       </w:r>
-      <w:bookmarkStart w:id="0" w:name="_GoBack"/>
-      <w:bookmarkEnd w:id="0"/>
     </w:p>
     <w:p>
       <w:pPr>
@@ -2104,6 +2102,83 @@
                     <a:xfrm>
                       <a:off x="0" y="0"/>
                       <a:ext cx="5266690" cy="975995"/>
+                    </a:xfrm>
+                    <a:prstGeom prst="rect">
+                      <a:avLst/>
+                    </a:prstGeom>
+                    <a:noFill/>
+                    <a:ln>
+                      <a:noFill/>
+                    </a:ln>
+                  </pic:spPr>
+                </pic:pic>
+              </a:graphicData>
+            </a:graphic>
+          </wp:inline>
+        </w:drawing>
+      </w:r>
+    </w:p>
+    <w:p>
+      <w:pPr>
+        <w:numPr>
+          <w:ilvl w:val="0"/>
+          <w:numId w:val="1"/>
+        </w:numPr>
+        <w:ind w:left="0" w:leftChars="0" w:firstLine="0" w:firstLineChars="0"/>
+        <w:rPr>
+          <w:rFonts w:hint="default"/>
+          <w:lang w:val="en-US"/>
+        </w:rPr>
+      </w:pPr>
+      <w:r>
+        <w:rPr>
+          <w:rFonts w:hint="default"/>
+          <w:lang w:val="en-US"/>
+        </w:rPr>
+        <w:t>docker run -d --network my_network --name my_container nginx: tạo mới 1 container và setup network của nó là my_network</w:t>
+      </w:r>
+      <w:bookmarkStart w:id="0" w:name="_GoBack"/>
+      <w:bookmarkEnd w:id="0"/>
+    </w:p>
+    <w:p>
+      <w:pPr>
+        <w:numPr>
+          <w:numId w:val="0"/>
+        </w:numPr>
+        <w:ind w:leftChars="0"/>
+        <w:rPr>
+          <w:rFonts w:hint="default"/>
+          <w:lang w:val="en-US"/>
+        </w:rPr>
+      </w:pPr>
+      <w:r>
+        <w:drawing>
+          <wp:inline distT="0" distB="0" distL="114300" distR="114300">
+            <wp:extent cx="5266055" cy="1276985"/>
+            <wp:effectExtent l="0" t="0" r="6985" b="3175"/>
+            <wp:docPr id="29" name="Picture 28"/>
+            <wp:cNvGraphicFramePr>
+              <a:graphicFrameLocks xmlns:a="http://schemas.openxmlformats.org/drawingml/2006/main" noChangeAspect="1"/>
+            </wp:cNvGraphicFramePr>
+            <a:graphic xmlns:a="http://schemas.openxmlformats.org/drawingml/2006/main">
+              <a:graphicData uri="http://schemas.openxmlformats.org/drawingml/2006/picture">
+                <pic:pic xmlns:pic="http://schemas.openxmlformats.org/drawingml/2006/picture">
+                  <pic:nvPicPr>
+                    <pic:cNvPr id="29" name="Picture 28"/>
+                    <pic:cNvPicPr>
+                      <a:picLocks noChangeAspect="1"/>
+                    </pic:cNvPicPr>
+                  </pic:nvPicPr>
+                  <pic:blipFill>
+                    <a:blip r:embed="rId31"/>
+                    <a:stretch>
+                      <a:fillRect/>
+                    </a:stretch>
+                  </pic:blipFill>
+                  <pic:spPr>
+                    <a:xfrm>
+                      <a:off x="0" y="0"/>
+                      <a:ext cx="5266055" cy="1276985"/>
                     </a:xfrm>
                     <a:prstGeom prst="rect">
                       <a:avLst/>

</xml_diff>

<commit_message>
26_DockerConnectNetworkContainer: connect my_network and my-nginx container
</commit_message>
<xml_diff>
--- a/Buoi04-Docker/KetQuaThucHanh.docx
+++ b/Buoi04-Docker/KetQuaThucHanh.docx
@@ -161,6 +161,7 @@
     <w:p>
       <w:pPr>
         <w:numPr>
+          <w:ilvl w:val="0"/>
           <w:numId w:val="0"/>
         </w:numPr>
         <w:ind w:leftChars="0"/>
@@ -212,6 +213,7 @@
     <w:p>
       <w:pPr>
         <w:numPr>
+          <w:ilvl w:val="0"/>
           <w:numId w:val="0"/>
         </w:numPr>
         <w:ind w:leftChars="0"/>
@@ -231,6 +233,7 @@
     <w:p>
       <w:pPr>
         <w:numPr>
+          <w:ilvl w:val="0"/>
           <w:numId w:val="0"/>
         </w:numPr>
         <w:ind w:leftChars="0"/>
@@ -306,6 +309,7 @@
     <w:p>
       <w:pPr>
         <w:numPr>
+          <w:ilvl w:val="0"/>
           <w:numId w:val="0"/>
         </w:numPr>
         <w:ind w:leftChars="0"/>
@@ -396,6 +400,7 @@
     <w:p>
       <w:pPr>
         <w:numPr>
+          <w:ilvl w:val="0"/>
           <w:numId w:val="0"/>
         </w:numPr>
         <w:ind w:leftChars="0"/>
@@ -471,6 +476,7 @@
     <w:p>
       <w:pPr>
         <w:numPr>
+          <w:ilvl w:val="0"/>
           <w:numId w:val="0"/>
         </w:numPr>
         <w:ind w:leftChars="0"/>
@@ -490,6 +496,7 @@
     <w:p>
       <w:pPr>
         <w:numPr>
+          <w:ilvl w:val="0"/>
           <w:numId w:val="0"/>
         </w:numPr>
         <w:ind w:leftChars="0"/>
@@ -565,6 +572,7 @@
     <w:p>
       <w:pPr>
         <w:numPr>
+          <w:ilvl w:val="0"/>
           <w:numId w:val="0"/>
         </w:numPr>
         <w:ind w:leftChars="0"/>
@@ -640,6 +648,7 @@
     <w:p>
       <w:pPr>
         <w:numPr>
+          <w:ilvl w:val="0"/>
           <w:numId w:val="0"/>
         </w:numPr>
         <w:ind w:leftChars="0"/>
@@ -715,6 +724,7 @@
     <w:p>
       <w:pPr>
         <w:numPr>
+          <w:ilvl w:val="0"/>
           <w:numId w:val="0"/>
         </w:numPr>
         <w:ind w:leftChars="0"/>
@@ -790,6 +800,7 @@
     <w:p>
       <w:pPr>
         <w:numPr>
+          <w:ilvl w:val="0"/>
           <w:numId w:val="0"/>
         </w:numPr>
         <w:ind w:leftChars="0"/>
@@ -865,6 +876,7 @@
     <w:p>
       <w:pPr>
         <w:numPr>
+          <w:ilvl w:val="0"/>
           <w:numId w:val="0"/>
         </w:numPr>
         <w:ind w:leftChars="0"/>
@@ -940,6 +952,7 @@
     <w:p>
       <w:pPr>
         <w:numPr>
+          <w:ilvl w:val="0"/>
           <w:numId w:val="0"/>
         </w:numPr>
         <w:ind w:leftChars="0"/>
@@ -1015,6 +1028,7 @@
     <w:p>
       <w:pPr>
         <w:numPr>
+          <w:ilvl w:val="0"/>
           <w:numId w:val="0"/>
         </w:numPr>
         <w:ind w:leftChars="0"/>
@@ -1090,6 +1104,7 @@
     <w:p>
       <w:pPr>
         <w:numPr>
+          <w:ilvl w:val="0"/>
           <w:numId w:val="0"/>
         </w:numPr>
         <w:ind w:leftChars="0"/>
@@ -1165,6 +1180,7 @@
     <w:p>
       <w:pPr>
         <w:numPr>
+          <w:ilvl w:val="0"/>
           <w:numId w:val="0"/>
         </w:numPr>
         <w:ind w:leftChars="0"/>
@@ -1240,6 +1256,7 @@
     <w:p>
       <w:pPr>
         <w:numPr>
+          <w:ilvl w:val="0"/>
           <w:numId w:val="0"/>
         </w:numPr>
         <w:ind w:leftChars="0"/>
@@ -1311,6 +1328,7 @@
     <w:p>
       <w:pPr>
         <w:numPr>
+          <w:ilvl w:val="0"/>
           <w:numId w:val="0"/>
         </w:numPr>
         <w:ind w:leftChars="0"/>
@@ -1362,6 +1380,7 @@
     <w:p>
       <w:pPr>
         <w:numPr>
+          <w:ilvl w:val="0"/>
           <w:numId w:val="0"/>
         </w:numPr>
         <w:ind w:leftChars="0"/>
@@ -1381,6 +1400,7 @@
     <w:p>
       <w:pPr>
         <w:numPr>
+          <w:ilvl w:val="0"/>
           <w:numId w:val="0"/>
         </w:numPr>
         <w:ind w:leftChars="0"/>
@@ -1456,6 +1476,7 @@
     <w:p>
       <w:pPr>
         <w:numPr>
+          <w:ilvl w:val="0"/>
           <w:numId w:val="0"/>
         </w:numPr>
         <w:ind w:leftChars="0"/>
@@ -1531,6 +1552,7 @@
     <w:p>
       <w:pPr>
         <w:numPr>
+          <w:ilvl w:val="0"/>
           <w:numId w:val="0"/>
         </w:numPr>
         <w:ind w:leftChars="0"/>
@@ -1582,6 +1604,7 @@
     <w:p>
       <w:pPr>
         <w:numPr>
+          <w:ilvl w:val="0"/>
           <w:numId w:val="0"/>
         </w:numPr>
         <w:ind w:leftChars="0"/>
@@ -1601,6 +1624,7 @@
     <w:p>
       <w:pPr>
         <w:numPr>
+          <w:ilvl w:val="0"/>
           <w:numId w:val="0"/>
         </w:numPr>
         <w:ind w:leftChars="0"/>
@@ -1676,6 +1700,7 @@
     <w:p>
       <w:pPr>
         <w:numPr>
+          <w:ilvl w:val="0"/>
           <w:numId w:val="0"/>
         </w:numPr>
         <w:ind w:leftChars="0"/>
@@ -1751,6 +1776,7 @@
     <w:p>
       <w:pPr>
         <w:numPr>
+          <w:ilvl w:val="0"/>
           <w:numId w:val="0"/>
         </w:numPr>
         <w:ind w:leftChars="0"/>
@@ -1826,6 +1852,7 @@
     <w:p>
       <w:pPr>
         <w:numPr>
+          <w:ilvl w:val="0"/>
           <w:numId w:val="0"/>
         </w:numPr>
         <w:ind w:leftChars="0"/>
@@ -1901,6 +1928,7 @@
     <w:p>
       <w:pPr>
         <w:numPr>
+          <w:ilvl w:val="0"/>
           <w:numId w:val="0"/>
         </w:numPr>
         <w:ind w:leftChars="0"/>
@@ -1976,6 +2004,7 @@
     <w:p>
       <w:pPr>
         <w:numPr>
+          <w:ilvl w:val="0"/>
           <w:numId w:val="0"/>
         </w:numPr>
         <w:ind w:leftChars="0"/>
@@ -2066,6 +2095,7 @@
     <w:p>
       <w:pPr>
         <w:numPr>
+          <w:ilvl w:val="0"/>
           <w:numId w:val="0"/>
         </w:numPr>
         <w:ind w:leftChars="0"/>
@@ -2137,12 +2167,11 @@
         </w:rPr>
         <w:t>docker run -d --network my_network --name my_container nginx: tạo mới 1 container và setup network của nó là my_network</w:t>
       </w:r>
-      <w:bookmarkStart w:id="0" w:name="_GoBack"/>
-      <w:bookmarkEnd w:id="0"/>
-    </w:p>
-    <w:p>
-      <w:pPr>
-        <w:numPr>
+    </w:p>
+    <w:p>
+      <w:pPr>
+        <w:numPr>
+          <w:ilvl w:val="0"/>
           <w:numId w:val="0"/>
         </w:numPr>
         <w:ind w:leftChars="0"/>
@@ -2194,6 +2223,83 @@
           </wp:inline>
         </w:drawing>
       </w:r>
+    </w:p>
+    <w:p>
+      <w:pPr>
+        <w:numPr>
+          <w:ilvl w:val="0"/>
+          <w:numId w:val="1"/>
+        </w:numPr>
+        <w:ind w:left="0" w:leftChars="0" w:firstLine="0" w:firstLineChars="0"/>
+        <w:rPr>
+          <w:rFonts w:hint="default"/>
+          <w:lang w:val="en-US"/>
+        </w:rPr>
+      </w:pPr>
+      <w:r>
+        <w:rPr>
+          <w:rFonts w:hint="default"/>
+          <w:lang w:val="en-US"/>
+        </w:rPr>
+        <w:t>docker network connect my_network my-nginx:</w:t>
+      </w:r>
+    </w:p>
+    <w:p>
+      <w:pPr>
+        <w:numPr>
+          <w:numId w:val="0"/>
+        </w:numPr>
+        <w:ind w:leftChars="0"/>
+        <w:rPr>
+          <w:rFonts w:hint="default"/>
+          <w:lang w:val="en-US"/>
+        </w:rPr>
+      </w:pPr>
+      <w:r>
+        <w:drawing>
+          <wp:inline distT="0" distB="0" distL="114300" distR="114300">
+            <wp:extent cx="5266690" cy="245110"/>
+            <wp:effectExtent l="0" t="0" r="6350" b="13970"/>
+            <wp:docPr id="6" name="Picture 1"/>
+            <wp:cNvGraphicFramePr>
+              <a:graphicFrameLocks xmlns:a="http://schemas.openxmlformats.org/drawingml/2006/main" noChangeAspect="1"/>
+            </wp:cNvGraphicFramePr>
+            <a:graphic xmlns:a="http://schemas.openxmlformats.org/drawingml/2006/main">
+              <a:graphicData uri="http://schemas.openxmlformats.org/drawingml/2006/picture">
+                <pic:pic xmlns:pic="http://schemas.openxmlformats.org/drawingml/2006/picture">
+                  <pic:nvPicPr>
+                    <pic:cNvPr id="6" name="Picture 1"/>
+                    <pic:cNvPicPr>
+                      <a:picLocks noChangeAspect="1"/>
+                    </pic:cNvPicPr>
+                  </pic:nvPicPr>
+                  <pic:blipFill>
+                    <a:blip r:embed="rId32"/>
+                    <a:stretch>
+                      <a:fillRect/>
+                    </a:stretch>
+                  </pic:blipFill>
+                  <pic:spPr>
+                    <a:xfrm>
+                      <a:off x="0" y="0"/>
+                      <a:ext cx="5266690" cy="245110"/>
+                    </a:xfrm>
+                    <a:prstGeom prst="rect">
+                      <a:avLst/>
+                    </a:prstGeom>
+                    <a:noFill/>
+                    <a:ln>
+                      <a:noFill/>
+                    </a:ln>
+                  </pic:spPr>
+                </pic:pic>
+              </a:graphicData>
+            </a:graphic>
+          </wp:inline>
+        </w:drawing>
+      </w:r>
+      <w:bookmarkStart w:id="0" w:name="_GoBack"/>
+      <w:bookmarkEnd w:id="0"/>
     </w:p>
     <w:p>
       <w:pPr>

</xml_diff>

<commit_message>
Bai01 thao tac voi dockerfile NodeJS
</commit_message>
<xml_diff>
--- a/Buoi04-Docker/KetQuaThucHanh.docx
+++ b/Buoi04-Docker/KetQuaThucHanh.docx
@@ -2768,10 +2768,6 @@
           <w:numId w:val="0"/>
         </w:numPr>
         <w:ind w:leftChars="0"/>
-        <w:rPr>
-          <w:rFonts w:hint="default"/>
-          <w:lang w:val="en-US"/>
-        </w:rPr>
       </w:pPr>
       <w:r>
         <w:rPr>
@@ -2823,6 +2819,292 @@
           </wp:inline>
         </w:drawing>
       </w:r>
+    </w:p>
+    <w:p>
+      <w:pPr>
+        <w:numPr>
+          <w:numId w:val="0"/>
+        </w:numPr>
+        <w:ind w:leftChars="0"/>
+      </w:pPr>
+      <w:r>
+        <w:drawing>
+          <wp:inline distT="0" distB="0" distL="114300" distR="114300">
+            <wp:extent cx="5269230" cy="3199130"/>
+            <wp:effectExtent l="0" t="0" r="3810" b="1270"/>
+            <wp:docPr id="38" name="Picture 7"/>
+            <wp:cNvGraphicFramePr>
+              <a:graphicFrameLocks xmlns:a="http://schemas.openxmlformats.org/drawingml/2006/main" noChangeAspect="1"/>
+            </wp:cNvGraphicFramePr>
+            <a:graphic xmlns:a="http://schemas.openxmlformats.org/drawingml/2006/main">
+              <a:graphicData uri="http://schemas.openxmlformats.org/drawingml/2006/picture">
+                <pic:pic xmlns:pic="http://schemas.openxmlformats.org/drawingml/2006/picture">
+                  <pic:nvPicPr>
+                    <pic:cNvPr id="38" name="Picture 7"/>
+                    <pic:cNvPicPr>
+                      <a:picLocks noChangeAspect="1"/>
+                    </pic:cNvPicPr>
+                  </pic:nvPicPr>
+                  <pic:blipFill>
+                    <a:blip r:embed="rId40"/>
+                    <a:stretch>
+                      <a:fillRect/>
+                    </a:stretch>
+                  </pic:blipFill>
+                  <pic:spPr>
+                    <a:xfrm>
+                      <a:off x="0" y="0"/>
+                      <a:ext cx="5269230" cy="3199130"/>
+                    </a:xfrm>
+                    <a:prstGeom prst="rect">
+                      <a:avLst/>
+                    </a:prstGeom>
+                    <a:noFill/>
+                    <a:ln>
+                      <a:noFill/>
+                    </a:ln>
+                  </pic:spPr>
+                </pic:pic>
+              </a:graphicData>
+            </a:graphic>
+          </wp:inline>
+        </w:drawing>
+      </w:r>
+    </w:p>
+    <w:p>
+      <w:pPr>
+        <w:numPr>
+          <w:numId w:val="0"/>
+        </w:numPr>
+        <w:ind w:leftChars="0"/>
+        <w:rPr>
+          <w:rFonts w:hint="default"/>
+          <w:lang w:val="en-US"/>
+        </w:rPr>
+      </w:pPr>
+      <w:r>
+        <w:rPr>
+          <w:rFonts w:hint="default"/>
+          <w:lang w:val="en-US"/>
+        </w:rPr>
+        <w:t>Build image</w:t>
+      </w:r>
+    </w:p>
+    <w:p>
+      <w:pPr>
+        <w:numPr>
+          <w:numId w:val="0"/>
+        </w:numPr>
+        <w:ind w:leftChars="0"/>
+      </w:pPr>
+      <w:r>
+        <w:drawing>
+          <wp:inline distT="0" distB="0" distL="114300" distR="114300">
+            <wp:extent cx="5272405" cy="1686560"/>
+            <wp:effectExtent l="0" t="0" r="635" b="5080"/>
+            <wp:docPr id="39" name="Picture 8"/>
+            <wp:cNvGraphicFramePr>
+              <a:graphicFrameLocks xmlns:a="http://schemas.openxmlformats.org/drawingml/2006/main" noChangeAspect="1"/>
+            </wp:cNvGraphicFramePr>
+            <a:graphic xmlns:a="http://schemas.openxmlformats.org/drawingml/2006/main">
+              <a:graphicData uri="http://schemas.openxmlformats.org/drawingml/2006/picture">
+                <pic:pic xmlns:pic="http://schemas.openxmlformats.org/drawingml/2006/picture">
+                  <pic:nvPicPr>
+                    <pic:cNvPr id="39" name="Picture 8"/>
+                    <pic:cNvPicPr>
+                      <a:picLocks noChangeAspect="1"/>
+                    </pic:cNvPicPr>
+                  </pic:nvPicPr>
+                  <pic:blipFill>
+                    <a:blip r:embed="rId41"/>
+                    <a:stretch>
+                      <a:fillRect/>
+                    </a:stretch>
+                  </pic:blipFill>
+                  <pic:spPr>
+                    <a:xfrm>
+                      <a:off x="0" y="0"/>
+                      <a:ext cx="5272405" cy="1686560"/>
+                    </a:xfrm>
+                    <a:prstGeom prst="rect">
+                      <a:avLst/>
+                    </a:prstGeom>
+                    <a:noFill/>
+                    <a:ln>
+                      <a:noFill/>
+                    </a:ln>
+                  </pic:spPr>
+                </pic:pic>
+              </a:graphicData>
+            </a:graphic>
+          </wp:inline>
+        </w:drawing>
+      </w:r>
+    </w:p>
+    <w:p>
+      <w:pPr>
+        <w:numPr>
+          <w:numId w:val="0"/>
+        </w:numPr>
+        <w:ind w:leftChars="0"/>
+        <w:rPr>
+          <w:rFonts w:hint="default"/>
+          <w:lang w:val="en-US"/>
+        </w:rPr>
+      </w:pPr>
+      <w:r>
+        <w:rPr>
+          <w:rFonts w:hint="default"/>
+          <w:lang w:val="en-US"/>
+        </w:rPr>
+        <w:t xml:space="preserve">RUN </w:t>
+      </w:r>
+    </w:p>
+    <w:p>
+      <w:pPr>
+        <w:numPr>
+          <w:numId w:val="0"/>
+        </w:numPr>
+        <w:ind w:leftChars="0"/>
+      </w:pPr>
+      <w:r>
+        <w:drawing>
+          <wp:inline distT="0" distB="0" distL="114300" distR="114300">
+            <wp:extent cx="5268595" cy="375920"/>
+            <wp:effectExtent l="0" t="0" r="4445" b="5080"/>
+            <wp:docPr id="40" name="Picture 9"/>
+            <wp:cNvGraphicFramePr>
+              <a:graphicFrameLocks xmlns:a="http://schemas.openxmlformats.org/drawingml/2006/main" noChangeAspect="1"/>
+            </wp:cNvGraphicFramePr>
+            <a:graphic xmlns:a="http://schemas.openxmlformats.org/drawingml/2006/main">
+              <a:graphicData uri="http://schemas.openxmlformats.org/drawingml/2006/picture">
+                <pic:pic xmlns:pic="http://schemas.openxmlformats.org/drawingml/2006/picture">
+                  <pic:nvPicPr>
+                    <pic:cNvPr id="40" name="Picture 9"/>
+                    <pic:cNvPicPr>
+                      <a:picLocks noChangeAspect="1"/>
+                    </pic:cNvPicPr>
+                  </pic:nvPicPr>
+                  <pic:blipFill>
+                    <a:blip r:embed="rId42"/>
+                    <a:stretch>
+                      <a:fillRect/>
+                    </a:stretch>
+                  </pic:blipFill>
+                  <pic:spPr>
+                    <a:xfrm>
+                      <a:off x="0" y="0"/>
+                      <a:ext cx="5268595" cy="375920"/>
+                    </a:xfrm>
+                    <a:prstGeom prst="rect">
+                      <a:avLst/>
+                    </a:prstGeom>
+                    <a:noFill/>
+                    <a:ln>
+                      <a:noFill/>
+                    </a:ln>
+                  </pic:spPr>
+                </pic:pic>
+              </a:graphicData>
+            </a:graphic>
+          </wp:inline>
+        </w:drawing>
+      </w:r>
+    </w:p>
+    <w:p>
+      <w:pPr>
+        <w:numPr>
+          <w:numId w:val="0"/>
+        </w:numPr>
+        <w:ind w:leftChars="0"/>
+      </w:pPr>
+    </w:p>
+    <w:p>
+      <w:pPr>
+        <w:numPr>
+          <w:numId w:val="0"/>
+        </w:numPr>
+        <w:ind w:leftChars="0"/>
+        <w:rPr>
+          <w:rFonts w:hint="default"/>
+          <w:lang w:val="en-US"/>
+        </w:rPr>
+      </w:pPr>
+      <w:r>
+        <w:rPr>
+          <w:rFonts w:hint="default"/>
+          <w:lang w:val="en-US"/>
+        </w:rPr>
+        <w:t>Ketqua</w:t>
+      </w:r>
+    </w:p>
+    <w:p>
+      <w:pPr>
+        <w:numPr>
+          <w:numId w:val="0"/>
+        </w:numPr>
+        <w:ind w:leftChars="0"/>
+      </w:pPr>
+      <w:r>
+        <w:drawing>
+          <wp:inline distT="0" distB="0" distL="114300" distR="114300">
+            <wp:extent cx="5274310" cy="344805"/>
+            <wp:effectExtent l="0" t="0" r="13970" b="5715"/>
+            <wp:docPr id="41" name="Picture 10"/>
+            <wp:cNvGraphicFramePr>
+              <a:graphicFrameLocks xmlns:a="http://schemas.openxmlformats.org/drawingml/2006/main" noChangeAspect="1"/>
+            </wp:cNvGraphicFramePr>
+            <a:graphic xmlns:a="http://schemas.openxmlformats.org/drawingml/2006/main">
+              <a:graphicData uri="http://schemas.openxmlformats.org/drawingml/2006/picture">
+                <pic:pic xmlns:pic="http://schemas.openxmlformats.org/drawingml/2006/picture">
+                  <pic:nvPicPr>
+                    <pic:cNvPr id="41" name="Picture 10"/>
+                    <pic:cNvPicPr>
+                      <a:picLocks noChangeAspect="1"/>
+                    </pic:cNvPicPr>
+                  </pic:nvPicPr>
+                  <pic:blipFill>
+                    <a:blip r:embed="rId43"/>
+                    <a:stretch>
+                      <a:fillRect/>
+                    </a:stretch>
+                  </pic:blipFill>
+                  <pic:spPr>
+                    <a:xfrm>
+                      <a:off x="0" y="0"/>
+                      <a:ext cx="5274310" cy="344805"/>
+                    </a:xfrm>
+                    <a:prstGeom prst="rect">
+                      <a:avLst/>
+                    </a:prstGeom>
+                    <a:noFill/>
+                    <a:ln>
+                      <a:noFill/>
+                    </a:ln>
+                  </pic:spPr>
+                </pic:pic>
+              </a:graphicData>
+            </a:graphic>
+          </wp:inline>
+        </w:drawing>
+      </w:r>
+    </w:p>
+    <w:p>
+      <w:r>
+        <w:br w:type="page"/>
+      </w:r>
+    </w:p>
+    <w:p>
+      <w:pPr>
+        <w:numPr>
+          <w:numId w:val="0"/>
+        </w:numPr>
+        <w:ind w:leftChars="0"/>
+        <w:rPr>
+          <w:rFonts w:hint="default"/>
+          <w:lang w:val="en-US"/>
+        </w:rPr>
+      </w:pPr>
       <w:bookmarkStart w:id="0" w:name="_GoBack"/>
       <w:bookmarkEnd w:id="0"/>
     </w:p>

</xml_diff>

<commit_message>
Bai02 Docker voi Python Flask
</commit_message>
<xml_diff>
--- a/Buoi04-Docker/KetQuaThucHanh.docx
+++ b/Buoi04-Docker/KetQuaThucHanh.docx
@@ -3100,13 +3100,324 @@
           <w:numId w:val="0"/>
         </w:numPr>
         <w:ind w:leftChars="0"/>
-        <w:rPr>
-          <w:rFonts w:hint="default"/>
-          <w:lang w:val="en-US"/>
-        </w:rPr>
-      </w:pPr>
+      </w:pPr>
+      <w:r>
+        <w:drawing>
+          <wp:inline distT="0" distB="0" distL="114300" distR="114300">
+            <wp:extent cx="5266055" cy="720725"/>
+            <wp:effectExtent l="0" t="0" r="6985" b="10795"/>
+            <wp:docPr id="42" name="Picture 11"/>
+            <wp:cNvGraphicFramePr>
+              <a:graphicFrameLocks xmlns:a="http://schemas.openxmlformats.org/drawingml/2006/main" noChangeAspect="1"/>
+            </wp:cNvGraphicFramePr>
+            <a:graphic xmlns:a="http://schemas.openxmlformats.org/drawingml/2006/main">
+              <a:graphicData uri="http://schemas.openxmlformats.org/drawingml/2006/picture">
+                <pic:pic xmlns:pic="http://schemas.openxmlformats.org/drawingml/2006/picture">
+                  <pic:nvPicPr>
+                    <pic:cNvPr id="42" name="Picture 11"/>
+                    <pic:cNvPicPr>
+                      <a:picLocks noChangeAspect="1"/>
+                    </pic:cNvPicPr>
+                  </pic:nvPicPr>
+                  <pic:blipFill>
+                    <a:blip r:embed="rId44"/>
+                    <a:stretch>
+                      <a:fillRect/>
+                    </a:stretch>
+                  </pic:blipFill>
+                  <pic:spPr>
+                    <a:xfrm>
+                      <a:off x="0" y="0"/>
+                      <a:ext cx="5266055" cy="720725"/>
+                    </a:xfrm>
+                    <a:prstGeom prst="rect">
+                      <a:avLst/>
+                    </a:prstGeom>
+                    <a:noFill/>
+                    <a:ln>
+                      <a:noFill/>
+                    </a:ln>
+                  </pic:spPr>
+                </pic:pic>
+              </a:graphicData>
+            </a:graphic>
+          </wp:inline>
+        </w:drawing>
+      </w:r>
+    </w:p>
+    <w:p>
+      <w:pPr>
+        <w:numPr>
+          <w:numId w:val="0"/>
+        </w:numPr>
+        <w:ind w:leftChars="0"/>
+      </w:pPr>
+      <w:r>
+        <w:drawing>
+          <wp:inline distT="0" distB="0" distL="114300" distR="114300">
+            <wp:extent cx="5266690" cy="1833880"/>
+            <wp:effectExtent l="0" t="0" r="6350" b="10160"/>
+            <wp:docPr id="43" name="Picture 12"/>
+            <wp:cNvGraphicFramePr>
+              <a:graphicFrameLocks xmlns:a="http://schemas.openxmlformats.org/drawingml/2006/main" noChangeAspect="1"/>
+            </wp:cNvGraphicFramePr>
+            <a:graphic xmlns:a="http://schemas.openxmlformats.org/drawingml/2006/main">
+              <a:graphicData uri="http://schemas.openxmlformats.org/drawingml/2006/picture">
+                <pic:pic xmlns:pic="http://schemas.openxmlformats.org/drawingml/2006/picture">
+                  <pic:nvPicPr>
+                    <pic:cNvPr id="43" name="Picture 12"/>
+                    <pic:cNvPicPr>
+                      <a:picLocks noChangeAspect="1"/>
+                    </pic:cNvPicPr>
+                  </pic:nvPicPr>
+                  <pic:blipFill>
+                    <a:blip r:embed="rId45"/>
+                    <a:stretch>
+                      <a:fillRect/>
+                    </a:stretch>
+                  </pic:blipFill>
+                  <pic:spPr>
+                    <a:xfrm>
+                      <a:off x="0" y="0"/>
+                      <a:ext cx="5266690" cy="1833880"/>
+                    </a:xfrm>
+                    <a:prstGeom prst="rect">
+                      <a:avLst/>
+                    </a:prstGeom>
+                    <a:noFill/>
+                    <a:ln>
+                      <a:noFill/>
+                    </a:ln>
+                  </pic:spPr>
+                </pic:pic>
+              </a:graphicData>
+            </a:graphic>
+          </wp:inline>
+        </w:drawing>
+      </w:r>
+    </w:p>
+    <w:p>
+      <w:pPr>
+        <w:numPr>
+          <w:numId w:val="0"/>
+        </w:numPr>
+        <w:ind w:leftChars="0"/>
+        <w:rPr>
+          <w:rFonts w:hint="default"/>
+          <w:lang w:val="en-US"/>
+        </w:rPr>
+      </w:pPr>
+      <w:r>
+        <w:rPr>
+          <w:rFonts w:hint="default"/>
+          <w:lang w:val="en-US"/>
+        </w:rPr>
+        <w:t>Build: docker build -t flask-hello-docker .</w:t>
+      </w:r>
+    </w:p>
+    <w:p>
+      <w:pPr>
+        <w:numPr>
+          <w:numId w:val="0"/>
+        </w:numPr>
+        <w:ind w:leftChars="0"/>
+      </w:pPr>
+      <w:r>
+        <w:drawing>
+          <wp:inline distT="0" distB="0" distL="114300" distR="114300">
+            <wp:extent cx="5266690" cy="1600200"/>
+            <wp:effectExtent l="0" t="0" r="6350" b="0"/>
+            <wp:docPr id="44" name="Picture 13"/>
+            <wp:cNvGraphicFramePr>
+              <a:graphicFrameLocks xmlns:a="http://schemas.openxmlformats.org/drawingml/2006/main" noChangeAspect="1"/>
+            </wp:cNvGraphicFramePr>
+            <a:graphic xmlns:a="http://schemas.openxmlformats.org/drawingml/2006/main">
+              <a:graphicData uri="http://schemas.openxmlformats.org/drawingml/2006/picture">
+                <pic:pic xmlns:pic="http://schemas.openxmlformats.org/drawingml/2006/picture">
+                  <pic:nvPicPr>
+                    <pic:cNvPr id="44" name="Picture 13"/>
+                    <pic:cNvPicPr>
+                      <a:picLocks noChangeAspect="1"/>
+                    </pic:cNvPicPr>
+                  </pic:nvPicPr>
+                  <pic:blipFill>
+                    <a:blip r:embed="rId46"/>
+                    <a:stretch>
+                      <a:fillRect/>
+                    </a:stretch>
+                  </pic:blipFill>
+                  <pic:spPr>
+                    <a:xfrm>
+                      <a:off x="0" y="0"/>
+                      <a:ext cx="5266690" cy="1600200"/>
+                    </a:xfrm>
+                    <a:prstGeom prst="rect">
+                      <a:avLst/>
+                    </a:prstGeom>
+                    <a:noFill/>
+                    <a:ln>
+                      <a:noFill/>
+                    </a:ln>
+                  </pic:spPr>
+                </pic:pic>
+              </a:graphicData>
+            </a:graphic>
+          </wp:inline>
+        </w:drawing>
+      </w:r>
+    </w:p>
+    <w:p>
+      <w:pPr>
+        <w:numPr>
+          <w:numId w:val="0"/>
+        </w:numPr>
+        <w:ind w:leftChars="0"/>
+        <w:rPr>
+          <w:rFonts w:hint="default"/>
+          <w:lang w:val="en-US"/>
+        </w:rPr>
+      </w:pPr>
+      <w:r>
+        <w:rPr>
+          <w:rFonts w:hint="default"/>
+          <w:lang w:val="en-US"/>
+        </w:rPr>
+        <w:t>RUN: docker run -p 5000:5000 -d flask-hello-docker</w:t>
+      </w:r>
+    </w:p>
+    <w:p>
+      <w:pPr>
+        <w:numPr>
+          <w:numId w:val="0"/>
+        </w:numPr>
+        <w:ind w:leftChars="0"/>
+      </w:pPr>
+      <w:r>
+        <w:drawing>
+          <wp:inline distT="0" distB="0" distL="114300" distR="114300">
+            <wp:extent cx="5265420" cy="397510"/>
+            <wp:effectExtent l="0" t="0" r="7620" b="13970"/>
+            <wp:docPr id="45" name="Picture 14"/>
+            <wp:cNvGraphicFramePr>
+              <a:graphicFrameLocks xmlns:a="http://schemas.openxmlformats.org/drawingml/2006/main" noChangeAspect="1"/>
+            </wp:cNvGraphicFramePr>
+            <a:graphic xmlns:a="http://schemas.openxmlformats.org/drawingml/2006/main">
+              <a:graphicData uri="http://schemas.openxmlformats.org/drawingml/2006/picture">
+                <pic:pic xmlns:pic="http://schemas.openxmlformats.org/drawingml/2006/picture">
+                  <pic:nvPicPr>
+                    <pic:cNvPr id="45" name="Picture 14"/>
+                    <pic:cNvPicPr>
+                      <a:picLocks noChangeAspect="1"/>
+                    </pic:cNvPicPr>
+                  </pic:nvPicPr>
+                  <pic:blipFill>
+                    <a:blip r:embed="rId47"/>
+                    <a:stretch>
+                      <a:fillRect/>
+                    </a:stretch>
+                  </pic:blipFill>
+                  <pic:spPr>
+                    <a:xfrm>
+                      <a:off x="0" y="0"/>
+                      <a:ext cx="5265420" cy="397510"/>
+                    </a:xfrm>
+                    <a:prstGeom prst="rect">
+                      <a:avLst/>
+                    </a:prstGeom>
+                    <a:noFill/>
+                    <a:ln>
+                      <a:noFill/>
+                    </a:ln>
+                  </pic:spPr>
+                </pic:pic>
+              </a:graphicData>
+            </a:graphic>
+          </wp:inline>
+        </w:drawing>
+      </w:r>
+    </w:p>
+    <w:p>
+      <w:pPr>
+        <w:numPr>
+          <w:numId w:val="0"/>
+        </w:numPr>
+        <w:ind w:leftChars="0"/>
+        <w:rPr>
+          <w:rFonts w:hint="default"/>
+          <w:lang w:val="en-US"/>
+        </w:rPr>
+      </w:pPr>
+      <w:r>
+        <w:rPr>
+          <w:rFonts w:hint="default"/>
+          <w:lang w:val="en-US"/>
+        </w:rPr>
+        <w:t xml:space="preserve">Ket qua: </w:t>
+      </w:r>
       <w:bookmarkStart w:id="0" w:name="_GoBack"/>
       <w:bookmarkEnd w:id="0"/>
+      <w:r>
+        <w:rPr>
+          <w:rFonts w:hint="default"/>
+          <w:lang w:val="en-US"/>
+        </w:rPr>
+        <w:t>curl http://localhost:5000</w:t>
+      </w:r>
+    </w:p>
+    <w:p>
+      <w:pPr>
+        <w:numPr>
+          <w:numId w:val="0"/>
+        </w:numPr>
+        <w:ind w:leftChars="0"/>
+        <w:rPr>
+          <w:rFonts w:hint="default"/>
+          <w:lang w:val="en-US"/>
+        </w:rPr>
+      </w:pPr>
+      <w:r>
+        <w:drawing>
+          <wp:inline distT="0" distB="0" distL="114300" distR="114300">
+            <wp:extent cx="5269230" cy="139065"/>
+            <wp:effectExtent l="0" t="0" r="3810" b="13335"/>
+            <wp:docPr id="46" name="Picture 15"/>
+            <wp:cNvGraphicFramePr>
+              <a:graphicFrameLocks xmlns:a="http://schemas.openxmlformats.org/drawingml/2006/main" noChangeAspect="1"/>
+            </wp:cNvGraphicFramePr>
+            <a:graphic xmlns:a="http://schemas.openxmlformats.org/drawingml/2006/main">
+              <a:graphicData uri="http://schemas.openxmlformats.org/drawingml/2006/picture">
+                <pic:pic xmlns:pic="http://schemas.openxmlformats.org/drawingml/2006/picture">
+                  <pic:nvPicPr>
+                    <pic:cNvPr id="46" name="Picture 15"/>
+                    <pic:cNvPicPr>
+                      <a:picLocks noChangeAspect="1"/>
+                    </pic:cNvPicPr>
+                  </pic:nvPicPr>
+                  <pic:blipFill>
+                    <a:blip r:embed="rId48"/>
+                    <a:stretch>
+                      <a:fillRect/>
+                    </a:stretch>
+                  </pic:blipFill>
+                  <pic:spPr>
+                    <a:xfrm>
+                      <a:off x="0" y="0"/>
+                      <a:ext cx="5269230" cy="139065"/>
+                    </a:xfrm>
+                    <a:prstGeom prst="rect">
+                      <a:avLst/>
+                    </a:prstGeom>
+                    <a:noFill/>
+                    <a:ln>
+                      <a:noFill/>
+                    </a:ln>
+                  </pic:spPr>
+                </pic:pic>
+              </a:graphicData>
+            </a:graphic>
+          </wp:inline>
+        </w:drawing>
+      </w:r>
     </w:p>
     <w:sectPr>
       <w:pgSz w:w="11906" w:h="16838"/>

</xml_diff>

<commit_message>
Phan02 - Bai08 NodeJS & MYSQL (exclude mysql-data)
</commit_message>
<xml_diff>
--- a/Buoi04-Docker/KetQuaThucHanh.docx
+++ b/Buoi04-Docker/KetQuaThucHanh.docx
@@ -2726,6 +2726,7 @@
     <w:p>
       <w:pPr>
         <w:numPr>
+          <w:ilvl w:val="0"/>
           <w:numId w:val="0"/>
         </w:numPr>
         <w:ind w:leftChars="0"/>
@@ -2753,18 +2754,20 @@
     <w:p>
       <w:pPr>
         <w:numPr>
-          <w:numId w:val="0"/>
-        </w:numPr>
-        <w:ind w:leftChars="0"/>
-        <w:rPr>
-          <w:rFonts w:hint="default"/>
-          <w:lang w:val="en-US"/>
-        </w:rPr>
-      </w:pPr>
-    </w:p>
-    <w:p>
-      <w:pPr>
-        <w:numPr>
+          <w:ilvl w:val="0"/>
+          <w:numId w:val="0"/>
+        </w:numPr>
+        <w:ind w:leftChars="0"/>
+        <w:rPr>
+          <w:rFonts w:hint="default"/>
+          <w:lang w:val="en-US"/>
+        </w:rPr>
+      </w:pPr>
+    </w:p>
+    <w:p>
+      <w:pPr>
+        <w:numPr>
+          <w:ilvl w:val="0"/>
           <w:numId w:val="0"/>
         </w:numPr>
         <w:ind w:leftChars="0"/>
@@ -2823,6 +2826,7 @@
     <w:p>
       <w:pPr>
         <w:numPr>
+          <w:ilvl w:val="0"/>
           <w:numId w:val="0"/>
         </w:numPr>
         <w:ind w:leftChars="0"/>
@@ -2874,6 +2878,7 @@
     <w:p>
       <w:pPr>
         <w:numPr>
+          <w:ilvl w:val="0"/>
           <w:numId w:val="0"/>
         </w:numPr>
         <w:ind w:leftChars="0"/>
@@ -2893,6 +2898,7 @@
     <w:p>
       <w:pPr>
         <w:numPr>
+          <w:ilvl w:val="0"/>
           <w:numId w:val="0"/>
         </w:numPr>
         <w:ind w:leftChars="0"/>
@@ -2944,6 +2950,7 @@
     <w:p>
       <w:pPr>
         <w:numPr>
+          <w:ilvl w:val="0"/>
           <w:numId w:val="0"/>
         </w:numPr>
         <w:ind w:leftChars="0"/>
@@ -2963,6 +2970,7 @@
     <w:p>
       <w:pPr>
         <w:numPr>
+          <w:ilvl w:val="0"/>
           <w:numId w:val="0"/>
         </w:numPr>
         <w:ind w:leftChars="0"/>
@@ -3014,14 +3022,16 @@
     <w:p>
       <w:pPr>
         <w:numPr>
-          <w:numId w:val="0"/>
-        </w:numPr>
-        <w:ind w:leftChars="0"/>
-      </w:pPr>
-    </w:p>
-    <w:p>
-      <w:pPr>
-        <w:numPr>
+          <w:ilvl w:val="0"/>
+          <w:numId w:val="0"/>
+        </w:numPr>
+        <w:ind w:leftChars="0"/>
+      </w:pPr>
+    </w:p>
+    <w:p>
+      <w:pPr>
+        <w:numPr>
+          <w:ilvl w:val="0"/>
           <w:numId w:val="0"/>
         </w:numPr>
         <w:ind w:leftChars="0"/>
@@ -3041,6 +3051,7 @@
     <w:p>
       <w:pPr>
         <w:numPr>
+          <w:ilvl w:val="0"/>
           <w:numId w:val="0"/>
         </w:numPr>
         <w:ind w:leftChars="0"/>
@@ -3097,6 +3108,7 @@
     <w:p>
       <w:pPr>
         <w:numPr>
+          <w:ilvl w:val="0"/>
           <w:numId w:val="0"/>
         </w:numPr>
         <w:ind w:leftChars="0"/>
@@ -3148,6 +3160,7 @@
     <w:p>
       <w:pPr>
         <w:numPr>
+          <w:ilvl w:val="0"/>
           <w:numId w:val="0"/>
         </w:numPr>
         <w:ind w:leftChars="0"/>
@@ -3199,6 +3212,7 @@
     <w:p>
       <w:pPr>
         <w:numPr>
+          <w:ilvl w:val="0"/>
           <w:numId w:val="0"/>
         </w:numPr>
         <w:ind w:leftChars="0"/>
@@ -3218,6 +3232,7 @@
     <w:p>
       <w:pPr>
         <w:numPr>
+          <w:ilvl w:val="0"/>
           <w:numId w:val="0"/>
         </w:numPr>
         <w:ind w:leftChars="0"/>
@@ -3269,6 +3284,7 @@
     <w:p>
       <w:pPr>
         <w:numPr>
+          <w:ilvl w:val="0"/>
           <w:numId w:val="0"/>
         </w:numPr>
         <w:ind w:leftChars="0"/>
@@ -3288,6 +3304,7 @@
     <w:p>
       <w:pPr>
         <w:numPr>
+          <w:ilvl w:val="0"/>
           <w:numId w:val="0"/>
         </w:numPr>
         <w:ind w:leftChars="0"/>
@@ -3339,41 +3356,30 @@
     <w:p>
       <w:pPr>
         <w:numPr>
-          <w:numId w:val="0"/>
-        </w:numPr>
-        <w:ind w:leftChars="0"/>
-        <w:rPr>
-          <w:rFonts w:hint="default"/>
-          <w:lang w:val="en-US"/>
-        </w:rPr>
-      </w:pPr>
-      <w:r>
-        <w:rPr>
-          <w:rFonts w:hint="default"/>
-          <w:lang w:val="en-US"/>
-        </w:rPr>
-        <w:t xml:space="preserve">Ket qua: </w:t>
-      </w:r>
-      <w:bookmarkStart w:id="0" w:name="_GoBack"/>
-      <w:bookmarkEnd w:id="0"/>
-      <w:r>
-        <w:rPr>
-          <w:rFonts w:hint="default"/>
-          <w:lang w:val="en-US"/>
-        </w:rPr>
-        <w:t>curl http://localhost:5000</w:t>
-      </w:r>
-    </w:p>
-    <w:p>
-      <w:pPr>
-        <w:numPr>
-          <w:numId w:val="0"/>
-        </w:numPr>
-        <w:ind w:leftChars="0"/>
-        <w:rPr>
-          <w:rFonts w:hint="default"/>
-          <w:lang w:val="en-US"/>
-        </w:rPr>
+          <w:ilvl w:val="0"/>
+          <w:numId w:val="0"/>
+        </w:numPr>
+        <w:ind w:leftChars="0"/>
+        <w:rPr>
+          <w:rFonts w:hint="default"/>
+          <w:lang w:val="en-US"/>
+        </w:rPr>
+      </w:pPr>
+      <w:r>
+        <w:rPr>
+          <w:rFonts w:hint="default"/>
+          <w:lang w:val="en-US"/>
+        </w:rPr>
+        <w:t>Ket qua: curl http://localhost:5000</w:t>
+      </w:r>
+    </w:p>
+    <w:p>
+      <w:pPr>
+        <w:numPr>
+          <w:ilvl w:val="0"/>
+          <w:numId w:val="0"/>
+        </w:numPr>
+        <w:ind w:leftChars="0"/>
       </w:pPr>
       <w:r>
         <w:drawing>
@@ -3418,6 +3424,1194 @@
           </wp:inline>
         </w:drawing>
       </w:r>
+    </w:p>
+    <w:p>
+      <w:r>
+        <w:br w:type="page"/>
+      </w:r>
+    </w:p>
+    <w:p>
+      <w:pPr>
+        <w:numPr>
+          <w:ilvl w:val="0"/>
+          <w:numId w:val="0"/>
+        </w:numPr>
+        <w:ind w:leftChars="0"/>
+      </w:pPr>
+      <w:r>
+        <w:drawing>
+          <wp:inline distT="0" distB="0" distL="114300" distR="114300">
+            <wp:extent cx="5270500" cy="799465"/>
+            <wp:effectExtent l="0" t="0" r="2540" b="8255"/>
+            <wp:docPr id="47" name="Picture 16"/>
+            <wp:cNvGraphicFramePr>
+              <a:graphicFrameLocks xmlns:a="http://schemas.openxmlformats.org/drawingml/2006/main" noChangeAspect="1"/>
+            </wp:cNvGraphicFramePr>
+            <a:graphic xmlns:a="http://schemas.openxmlformats.org/drawingml/2006/main">
+              <a:graphicData uri="http://schemas.openxmlformats.org/drawingml/2006/picture">
+                <pic:pic xmlns:pic="http://schemas.openxmlformats.org/drawingml/2006/picture">
+                  <pic:nvPicPr>
+                    <pic:cNvPr id="47" name="Picture 16"/>
+                    <pic:cNvPicPr>
+                      <a:picLocks noChangeAspect="1"/>
+                    </pic:cNvPicPr>
+                  </pic:nvPicPr>
+                  <pic:blipFill>
+                    <a:blip r:embed="rId49"/>
+                    <a:stretch>
+                      <a:fillRect/>
+                    </a:stretch>
+                  </pic:blipFill>
+                  <pic:spPr>
+                    <a:xfrm>
+                      <a:off x="0" y="0"/>
+                      <a:ext cx="5270500" cy="799465"/>
+                    </a:xfrm>
+                    <a:prstGeom prst="rect">
+                      <a:avLst/>
+                    </a:prstGeom>
+                    <a:noFill/>
+                    <a:ln>
+                      <a:noFill/>
+                    </a:ln>
+                  </pic:spPr>
+                </pic:pic>
+              </a:graphicData>
+            </a:graphic>
+          </wp:inline>
+        </w:drawing>
+      </w:r>
+    </w:p>
+    <w:p>
+      <w:pPr>
+        <w:numPr>
+          <w:ilvl w:val="0"/>
+          <w:numId w:val="0"/>
+        </w:numPr>
+        <w:ind w:leftChars="0"/>
+      </w:pPr>
+      <w:r>
+        <w:rPr>
+          <w:rFonts w:hint="default"/>
+          <w:lang w:val="en-US"/>
+        </w:rPr>
+        <w:t>Tao Project</w:t>
+      </w:r>
+      <w:r>
+        <w:rPr>
+          <w:rFonts w:hint="default"/>
+          <w:lang w:val="en-US"/>
+        </w:rPr>
+        <w:br w:type="textWrapping"/>
+      </w:r>
+      <w:r>
+        <w:drawing>
+          <wp:inline distT="0" distB="0" distL="114300" distR="114300">
+            <wp:extent cx="5271135" cy="1124585"/>
+            <wp:effectExtent l="0" t="0" r="1905" b="3175"/>
+            <wp:docPr id="48" name="Picture 17"/>
+            <wp:cNvGraphicFramePr>
+              <a:graphicFrameLocks xmlns:a="http://schemas.openxmlformats.org/drawingml/2006/main" noChangeAspect="1"/>
+            </wp:cNvGraphicFramePr>
+            <a:graphic xmlns:a="http://schemas.openxmlformats.org/drawingml/2006/main">
+              <a:graphicData uri="http://schemas.openxmlformats.org/drawingml/2006/picture">
+                <pic:pic xmlns:pic="http://schemas.openxmlformats.org/drawingml/2006/picture">
+                  <pic:nvPicPr>
+                    <pic:cNvPr id="48" name="Picture 17"/>
+                    <pic:cNvPicPr>
+                      <a:picLocks noChangeAspect="1"/>
+                    </pic:cNvPicPr>
+                  </pic:nvPicPr>
+                  <pic:blipFill>
+                    <a:blip r:embed="rId50"/>
+                    <a:stretch>
+                      <a:fillRect/>
+                    </a:stretch>
+                  </pic:blipFill>
+                  <pic:spPr>
+                    <a:xfrm>
+                      <a:off x="0" y="0"/>
+                      <a:ext cx="5271135" cy="1124585"/>
+                    </a:xfrm>
+                    <a:prstGeom prst="rect">
+                      <a:avLst/>
+                    </a:prstGeom>
+                    <a:noFill/>
+                    <a:ln>
+                      <a:noFill/>
+                    </a:ln>
+                  </pic:spPr>
+                </pic:pic>
+              </a:graphicData>
+            </a:graphic>
+          </wp:inline>
+        </w:drawing>
+      </w:r>
+    </w:p>
+    <w:p>
+      <w:pPr>
+        <w:numPr>
+          <w:ilvl w:val="0"/>
+          <w:numId w:val="0"/>
+        </w:numPr>
+        <w:ind w:leftChars="0"/>
+      </w:pPr>
+      <w:r>
+        <w:drawing>
+          <wp:inline distT="0" distB="0" distL="114300" distR="114300">
+            <wp:extent cx="5269865" cy="1674495"/>
+            <wp:effectExtent l="0" t="0" r="3175" b="1905"/>
+            <wp:docPr id="49" name="Picture 18"/>
+            <wp:cNvGraphicFramePr>
+              <a:graphicFrameLocks xmlns:a="http://schemas.openxmlformats.org/drawingml/2006/main" noChangeAspect="1"/>
+            </wp:cNvGraphicFramePr>
+            <a:graphic xmlns:a="http://schemas.openxmlformats.org/drawingml/2006/main">
+              <a:graphicData uri="http://schemas.openxmlformats.org/drawingml/2006/picture">
+                <pic:pic xmlns:pic="http://schemas.openxmlformats.org/drawingml/2006/picture">
+                  <pic:nvPicPr>
+                    <pic:cNvPr id="49" name="Picture 18"/>
+                    <pic:cNvPicPr>
+                      <a:picLocks noChangeAspect="1"/>
+                    </pic:cNvPicPr>
+                  </pic:nvPicPr>
+                  <pic:blipFill>
+                    <a:blip r:embed="rId51"/>
+                    <a:stretch>
+                      <a:fillRect/>
+                    </a:stretch>
+                  </pic:blipFill>
+                  <pic:spPr>
+                    <a:xfrm>
+                      <a:off x="0" y="0"/>
+                      <a:ext cx="5269865" cy="1674495"/>
+                    </a:xfrm>
+                    <a:prstGeom prst="rect">
+                      <a:avLst/>
+                    </a:prstGeom>
+                    <a:noFill/>
+                    <a:ln>
+                      <a:noFill/>
+                    </a:ln>
+                  </pic:spPr>
+                </pic:pic>
+              </a:graphicData>
+            </a:graphic>
+          </wp:inline>
+        </w:drawing>
+      </w:r>
+    </w:p>
+    <w:p>
+      <w:pPr>
+        <w:numPr>
+          <w:ilvl w:val="0"/>
+          <w:numId w:val="0"/>
+        </w:numPr>
+        <w:ind w:leftChars="0"/>
+      </w:pPr>
+      <w:r>
+        <w:drawing>
+          <wp:inline distT="0" distB="0" distL="114300" distR="114300">
+            <wp:extent cx="5266690" cy="262890"/>
+            <wp:effectExtent l="0" t="0" r="6350" b="11430"/>
+            <wp:docPr id="50" name="Picture 19"/>
+            <wp:cNvGraphicFramePr>
+              <a:graphicFrameLocks xmlns:a="http://schemas.openxmlformats.org/drawingml/2006/main" noChangeAspect="1"/>
+            </wp:cNvGraphicFramePr>
+            <a:graphic xmlns:a="http://schemas.openxmlformats.org/drawingml/2006/main">
+              <a:graphicData uri="http://schemas.openxmlformats.org/drawingml/2006/picture">
+                <pic:pic xmlns:pic="http://schemas.openxmlformats.org/drawingml/2006/picture">
+                  <pic:nvPicPr>
+                    <pic:cNvPr id="50" name="Picture 19"/>
+                    <pic:cNvPicPr>
+                      <a:picLocks noChangeAspect="1"/>
+                    </pic:cNvPicPr>
+                  </pic:nvPicPr>
+                  <pic:blipFill>
+                    <a:blip r:embed="rId52"/>
+                    <a:stretch>
+                      <a:fillRect/>
+                    </a:stretch>
+                  </pic:blipFill>
+                  <pic:spPr>
+                    <a:xfrm>
+                      <a:off x="0" y="0"/>
+                      <a:ext cx="5266690" cy="262890"/>
+                    </a:xfrm>
+                    <a:prstGeom prst="rect">
+                      <a:avLst/>
+                    </a:prstGeom>
+                    <a:noFill/>
+                    <a:ln>
+                      <a:noFill/>
+                    </a:ln>
+                  </pic:spPr>
+                </pic:pic>
+              </a:graphicData>
+            </a:graphic>
+          </wp:inline>
+        </w:drawing>
+      </w:r>
+    </w:p>
+    <w:p>
+      <w:pPr>
+        <w:numPr>
+          <w:ilvl w:val="0"/>
+          <w:numId w:val="0"/>
+        </w:numPr>
+        <w:ind w:leftChars="0"/>
+        <w:rPr>
+          <w:rFonts w:hint="default"/>
+          <w:lang w:val="en-US"/>
+        </w:rPr>
+      </w:pPr>
+      <w:r>
+        <w:rPr>
+          <w:rFonts w:hint="default"/>
+          <w:lang w:val="en-US"/>
+        </w:rPr>
+        <w:t>Ket qua</w:t>
+      </w:r>
+    </w:p>
+    <w:p>
+      <w:pPr>
+        <w:numPr>
+          <w:ilvl w:val="0"/>
+          <w:numId w:val="0"/>
+        </w:numPr>
+        <w:ind w:leftChars="0"/>
+      </w:pPr>
+      <w:r>
+        <w:drawing>
+          <wp:inline distT="0" distB="0" distL="114300" distR="114300">
+            <wp:extent cx="5264150" cy="1980565"/>
+            <wp:effectExtent l="0" t="0" r="8890" b="635"/>
+            <wp:docPr id="51" name="Picture 20"/>
+            <wp:cNvGraphicFramePr>
+              <a:graphicFrameLocks xmlns:a="http://schemas.openxmlformats.org/drawingml/2006/main" noChangeAspect="1"/>
+            </wp:cNvGraphicFramePr>
+            <a:graphic xmlns:a="http://schemas.openxmlformats.org/drawingml/2006/main">
+              <a:graphicData uri="http://schemas.openxmlformats.org/drawingml/2006/picture">
+                <pic:pic xmlns:pic="http://schemas.openxmlformats.org/drawingml/2006/picture">
+                  <pic:nvPicPr>
+                    <pic:cNvPr id="51" name="Picture 20"/>
+                    <pic:cNvPicPr>
+                      <a:picLocks noChangeAspect="1"/>
+                    </pic:cNvPicPr>
+                  </pic:nvPicPr>
+                  <pic:blipFill>
+                    <a:blip r:embed="rId53"/>
+                    <a:stretch>
+                      <a:fillRect/>
+                    </a:stretch>
+                  </pic:blipFill>
+                  <pic:spPr>
+                    <a:xfrm>
+                      <a:off x="0" y="0"/>
+                      <a:ext cx="5264150" cy="1980565"/>
+                    </a:xfrm>
+                    <a:prstGeom prst="rect">
+                      <a:avLst/>
+                    </a:prstGeom>
+                    <a:noFill/>
+                    <a:ln>
+                      <a:noFill/>
+                    </a:ln>
+                  </pic:spPr>
+                </pic:pic>
+              </a:graphicData>
+            </a:graphic>
+          </wp:inline>
+        </w:drawing>
+      </w:r>
+    </w:p>
+    <w:p>
+      <w:r>
+        <w:br w:type="page"/>
+      </w:r>
+    </w:p>
+    <w:p>
+      <w:pPr>
+        <w:numPr>
+          <w:ilvl w:val="0"/>
+          <w:numId w:val="0"/>
+        </w:numPr>
+        <w:ind w:leftChars="0"/>
+      </w:pPr>
+      <w:r>
+        <w:drawing>
+          <wp:inline distT="0" distB="0" distL="114300" distR="114300">
+            <wp:extent cx="5273675" cy="698500"/>
+            <wp:effectExtent l="0" t="0" r="14605" b="2540"/>
+            <wp:docPr id="35" name="Picture 1"/>
+            <wp:cNvGraphicFramePr>
+              <a:graphicFrameLocks xmlns:a="http://schemas.openxmlformats.org/drawingml/2006/main" noChangeAspect="1"/>
+            </wp:cNvGraphicFramePr>
+            <a:graphic xmlns:a="http://schemas.openxmlformats.org/drawingml/2006/main">
+              <a:graphicData uri="http://schemas.openxmlformats.org/drawingml/2006/picture">
+                <pic:pic xmlns:pic="http://schemas.openxmlformats.org/drawingml/2006/picture">
+                  <pic:nvPicPr>
+                    <pic:cNvPr id="35" name="Picture 1"/>
+                    <pic:cNvPicPr>
+                      <a:picLocks noChangeAspect="1"/>
+                    </pic:cNvPicPr>
+                  </pic:nvPicPr>
+                  <pic:blipFill>
+                    <a:blip r:embed="rId54"/>
+                    <a:stretch>
+                      <a:fillRect/>
+                    </a:stretch>
+                  </pic:blipFill>
+                  <pic:spPr>
+                    <a:xfrm>
+                      <a:off x="0" y="0"/>
+                      <a:ext cx="5273675" cy="698500"/>
+                    </a:xfrm>
+                    <a:prstGeom prst="rect">
+                      <a:avLst/>
+                    </a:prstGeom>
+                    <a:noFill/>
+                    <a:ln>
+                      <a:noFill/>
+                    </a:ln>
+                  </pic:spPr>
+                </pic:pic>
+              </a:graphicData>
+            </a:graphic>
+          </wp:inline>
+        </w:drawing>
+      </w:r>
+    </w:p>
+    <w:p>
+      <w:pPr>
+        <w:numPr>
+          <w:ilvl w:val="0"/>
+          <w:numId w:val="0"/>
+        </w:numPr>
+        <w:ind w:leftChars="0"/>
+      </w:pPr>
+      <w:r>
+        <w:drawing>
+          <wp:inline distT="0" distB="0" distL="114300" distR="114300">
+            <wp:extent cx="5272405" cy="1820545"/>
+            <wp:effectExtent l="0" t="0" r="635" b="8255"/>
+            <wp:docPr id="52" name="Picture 2"/>
+            <wp:cNvGraphicFramePr>
+              <a:graphicFrameLocks xmlns:a="http://schemas.openxmlformats.org/drawingml/2006/main" noChangeAspect="1"/>
+            </wp:cNvGraphicFramePr>
+            <a:graphic xmlns:a="http://schemas.openxmlformats.org/drawingml/2006/main">
+              <a:graphicData uri="http://schemas.openxmlformats.org/drawingml/2006/picture">
+                <pic:pic xmlns:pic="http://schemas.openxmlformats.org/drawingml/2006/picture">
+                  <pic:nvPicPr>
+                    <pic:cNvPr id="52" name="Picture 2"/>
+                    <pic:cNvPicPr>
+                      <a:picLocks noChangeAspect="1"/>
+                    </pic:cNvPicPr>
+                  </pic:nvPicPr>
+                  <pic:blipFill>
+                    <a:blip r:embed="rId55"/>
+                    <a:stretch>
+                      <a:fillRect/>
+                    </a:stretch>
+                  </pic:blipFill>
+                  <pic:spPr>
+                    <a:xfrm>
+                      <a:off x="0" y="0"/>
+                      <a:ext cx="5272405" cy="1820545"/>
+                    </a:xfrm>
+                    <a:prstGeom prst="rect">
+                      <a:avLst/>
+                    </a:prstGeom>
+                    <a:noFill/>
+                    <a:ln>
+                      <a:noFill/>
+                    </a:ln>
+                  </pic:spPr>
+                </pic:pic>
+              </a:graphicData>
+            </a:graphic>
+          </wp:inline>
+        </w:drawing>
+      </w:r>
+    </w:p>
+    <w:p>
+      <w:pPr>
+        <w:numPr>
+          <w:ilvl w:val="0"/>
+          <w:numId w:val="0"/>
+        </w:numPr>
+        <w:ind w:leftChars="0"/>
+        <w:rPr>
+          <w:rFonts w:hint="default"/>
+          <w:lang w:val="en-US"/>
+        </w:rPr>
+      </w:pPr>
+      <w:r>
+        <w:rPr>
+          <w:rFonts w:hint="default"/>
+          <w:lang w:val="en-US"/>
+        </w:rPr>
+        <w:t>Build</w:t>
+      </w:r>
+    </w:p>
+    <w:p>
+      <w:pPr>
+        <w:numPr>
+          <w:ilvl w:val="0"/>
+          <w:numId w:val="0"/>
+        </w:numPr>
+        <w:ind w:leftChars="0"/>
+      </w:pPr>
+      <w:r>
+        <w:drawing>
+          <wp:inline distT="0" distB="0" distL="114300" distR="114300">
+            <wp:extent cx="5260340" cy="1384300"/>
+            <wp:effectExtent l="0" t="0" r="12700" b="2540"/>
+            <wp:docPr id="53" name="Picture 3"/>
+            <wp:cNvGraphicFramePr>
+              <a:graphicFrameLocks xmlns:a="http://schemas.openxmlformats.org/drawingml/2006/main" noChangeAspect="1"/>
+            </wp:cNvGraphicFramePr>
+            <a:graphic xmlns:a="http://schemas.openxmlformats.org/drawingml/2006/main">
+              <a:graphicData uri="http://schemas.openxmlformats.org/drawingml/2006/picture">
+                <pic:pic xmlns:pic="http://schemas.openxmlformats.org/drawingml/2006/picture">
+                  <pic:nvPicPr>
+                    <pic:cNvPr id="53" name="Picture 3"/>
+                    <pic:cNvPicPr>
+                      <a:picLocks noChangeAspect="1"/>
+                    </pic:cNvPicPr>
+                  </pic:nvPicPr>
+                  <pic:blipFill>
+                    <a:blip r:embed="rId56"/>
+                    <a:stretch>
+                      <a:fillRect/>
+                    </a:stretch>
+                  </pic:blipFill>
+                  <pic:spPr>
+                    <a:xfrm>
+                      <a:off x="0" y="0"/>
+                      <a:ext cx="5260340" cy="1384300"/>
+                    </a:xfrm>
+                    <a:prstGeom prst="rect">
+                      <a:avLst/>
+                    </a:prstGeom>
+                    <a:noFill/>
+                    <a:ln>
+                      <a:noFill/>
+                    </a:ln>
+                  </pic:spPr>
+                </pic:pic>
+              </a:graphicData>
+            </a:graphic>
+          </wp:inline>
+        </w:drawing>
+      </w:r>
+    </w:p>
+    <w:p>
+      <w:pPr>
+        <w:numPr>
+          <w:ilvl w:val="0"/>
+          <w:numId w:val="0"/>
+        </w:numPr>
+        <w:ind w:leftChars="0"/>
+        <w:rPr>
+          <w:rFonts w:hint="default"/>
+          <w:lang w:val="en-US"/>
+        </w:rPr>
+      </w:pPr>
+      <w:r>
+        <w:rPr>
+          <w:rFonts w:hint="default"/>
+          <w:lang w:val="en-US"/>
+        </w:rPr>
+        <w:t>Run</w:t>
+      </w:r>
+    </w:p>
+    <w:p>
+      <w:pPr>
+        <w:numPr>
+          <w:ilvl w:val="0"/>
+          <w:numId w:val="0"/>
+        </w:numPr>
+        <w:ind w:leftChars="0"/>
+      </w:pPr>
+      <w:r>
+        <w:drawing>
+          <wp:inline distT="0" distB="0" distL="114300" distR="114300">
+            <wp:extent cx="5274310" cy="348615"/>
+            <wp:effectExtent l="0" t="0" r="13970" b="1905"/>
+            <wp:docPr id="54" name="Picture 4"/>
+            <wp:cNvGraphicFramePr>
+              <a:graphicFrameLocks xmlns:a="http://schemas.openxmlformats.org/drawingml/2006/main" noChangeAspect="1"/>
+            </wp:cNvGraphicFramePr>
+            <a:graphic xmlns:a="http://schemas.openxmlformats.org/drawingml/2006/main">
+              <a:graphicData uri="http://schemas.openxmlformats.org/drawingml/2006/picture">
+                <pic:pic xmlns:pic="http://schemas.openxmlformats.org/drawingml/2006/picture">
+                  <pic:nvPicPr>
+                    <pic:cNvPr id="54" name="Picture 4"/>
+                    <pic:cNvPicPr>
+                      <a:picLocks noChangeAspect="1"/>
+                    </pic:cNvPicPr>
+                  </pic:nvPicPr>
+                  <pic:blipFill>
+                    <a:blip r:embed="rId57"/>
+                    <a:stretch>
+                      <a:fillRect/>
+                    </a:stretch>
+                  </pic:blipFill>
+                  <pic:spPr>
+                    <a:xfrm>
+                      <a:off x="0" y="0"/>
+                      <a:ext cx="5274310" cy="348615"/>
+                    </a:xfrm>
+                    <a:prstGeom prst="rect">
+                      <a:avLst/>
+                    </a:prstGeom>
+                    <a:noFill/>
+                    <a:ln>
+                      <a:noFill/>
+                    </a:ln>
+                  </pic:spPr>
+                </pic:pic>
+              </a:graphicData>
+            </a:graphic>
+          </wp:inline>
+        </w:drawing>
+      </w:r>
+    </w:p>
+    <w:p>
+      <w:pPr>
+        <w:numPr>
+          <w:ilvl w:val="0"/>
+          <w:numId w:val="0"/>
+        </w:numPr>
+        <w:ind w:leftChars="0"/>
+      </w:pPr>
+      <w:r>
+        <w:drawing>
+          <wp:inline distT="0" distB="0" distL="114300" distR="114300">
+            <wp:extent cx="5266055" cy="2307590"/>
+            <wp:effectExtent l="0" t="0" r="6985" b="8890"/>
+            <wp:docPr id="56" name="Picture 6"/>
+            <wp:cNvGraphicFramePr>
+              <a:graphicFrameLocks xmlns:a="http://schemas.openxmlformats.org/drawingml/2006/main" noChangeAspect="1"/>
+            </wp:cNvGraphicFramePr>
+            <a:graphic xmlns:a="http://schemas.openxmlformats.org/drawingml/2006/main">
+              <a:graphicData uri="http://schemas.openxmlformats.org/drawingml/2006/picture">
+                <pic:pic xmlns:pic="http://schemas.openxmlformats.org/drawingml/2006/picture">
+                  <pic:nvPicPr>
+                    <pic:cNvPr id="56" name="Picture 6"/>
+                    <pic:cNvPicPr>
+                      <a:picLocks noChangeAspect="1"/>
+                    </pic:cNvPicPr>
+                  </pic:nvPicPr>
+                  <pic:blipFill>
+                    <a:blip r:embed="rId58"/>
+                    <a:stretch>
+                      <a:fillRect/>
+                    </a:stretch>
+                  </pic:blipFill>
+                  <pic:spPr>
+                    <a:xfrm>
+                      <a:off x="0" y="0"/>
+                      <a:ext cx="5266055" cy="2307590"/>
+                    </a:xfrm>
+                    <a:prstGeom prst="rect">
+                      <a:avLst/>
+                    </a:prstGeom>
+                    <a:noFill/>
+                    <a:ln>
+                      <a:noFill/>
+                    </a:ln>
+                  </pic:spPr>
+                </pic:pic>
+              </a:graphicData>
+            </a:graphic>
+          </wp:inline>
+        </w:drawing>
+      </w:r>
+    </w:p>
+    <w:p>
+      <w:r>
+        <w:br w:type="page"/>
+      </w:r>
+    </w:p>
+    <w:p>
+      <w:pPr>
+        <w:numPr>
+          <w:ilvl w:val="0"/>
+          <w:numId w:val="0"/>
+        </w:numPr>
+        <w:ind w:leftChars="0"/>
+      </w:pPr>
+      <w:r>
+        <w:drawing>
+          <wp:inline distT="0" distB="0" distL="114300" distR="114300">
+            <wp:extent cx="5266690" cy="601345"/>
+            <wp:effectExtent l="0" t="0" r="6350" b="8255"/>
+            <wp:docPr id="57" name="Picture 7"/>
+            <wp:cNvGraphicFramePr>
+              <a:graphicFrameLocks xmlns:a="http://schemas.openxmlformats.org/drawingml/2006/main" noChangeAspect="1"/>
+            </wp:cNvGraphicFramePr>
+            <a:graphic xmlns:a="http://schemas.openxmlformats.org/drawingml/2006/main">
+              <a:graphicData uri="http://schemas.openxmlformats.org/drawingml/2006/picture">
+                <pic:pic xmlns:pic="http://schemas.openxmlformats.org/drawingml/2006/picture">
+                  <pic:nvPicPr>
+                    <pic:cNvPr id="57" name="Picture 7"/>
+                    <pic:cNvPicPr>
+                      <a:picLocks noChangeAspect="1"/>
+                    </pic:cNvPicPr>
+                  </pic:nvPicPr>
+                  <pic:blipFill>
+                    <a:blip r:embed="rId59"/>
+                    <a:stretch>
+                      <a:fillRect/>
+                    </a:stretch>
+                  </pic:blipFill>
+                  <pic:spPr>
+                    <a:xfrm>
+                      <a:off x="0" y="0"/>
+                      <a:ext cx="5266690" cy="601345"/>
+                    </a:xfrm>
+                    <a:prstGeom prst="rect">
+                      <a:avLst/>
+                    </a:prstGeom>
+                    <a:noFill/>
+                    <a:ln>
+                      <a:noFill/>
+                    </a:ln>
+                  </pic:spPr>
+                </pic:pic>
+              </a:graphicData>
+            </a:graphic>
+          </wp:inline>
+        </w:drawing>
+      </w:r>
+    </w:p>
+    <w:p>
+      <w:pPr>
+        <w:numPr>
+          <w:ilvl w:val="0"/>
+          <w:numId w:val="0"/>
+        </w:numPr>
+        <w:ind w:leftChars="0"/>
+      </w:pPr>
+      <w:r>
+        <w:drawing>
+          <wp:inline distT="0" distB="0" distL="114300" distR="114300">
+            <wp:extent cx="5257800" cy="2357120"/>
+            <wp:effectExtent l="0" t="0" r="0" b="5080"/>
+            <wp:docPr id="58" name="Picture 8"/>
+            <wp:cNvGraphicFramePr>
+              <a:graphicFrameLocks xmlns:a="http://schemas.openxmlformats.org/drawingml/2006/main" noChangeAspect="1"/>
+            </wp:cNvGraphicFramePr>
+            <a:graphic xmlns:a="http://schemas.openxmlformats.org/drawingml/2006/main">
+              <a:graphicData uri="http://schemas.openxmlformats.org/drawingml/2006/picture">
+                <pic:pic xmlns:pic="http://schemas.openxmlformats.org/drawingml/2006/picture">
+                  <pic:nvPicPr>
+                    <pic:cNvPr id="58" name="Picture 8"/>
+                    <pic:cNvPicPr>
+                      <a:picLocks noChangeAspect="1"/>
+                    </pic:cNvPicPr>
+                  </pic:nvPicPr>
+                  <pic:blipFill>
+                    <a:blip r:embed="rId60"/>
+                    <a:stretch>
+                      <a:fillRect/>
+                    </a:stretch>
+                  </pic:blipFill>
+                  <pic:spPr>
+                    <a:xfrm>
+                      <a:off x="0" y="0"/>
+                      <a:ext cx="5257800" cy="2357120"/>
+                    </a:xfrm>
+                    <a:prstGeom prst="rect">
+                      <a:avLst/>
+                    </a:prstGeom>
+                    <a:noFill/>
+                    <a:ln>
+                      <a:noFill/>
+                    </a:ln>
+                  </pic:spPr>
+                </pic:pic>
+              </a:graphicData>
+            </a:graphic>
+          </wp:inline>
+        </w:drawing>
+      </w:r>
+    </w:p>
+    <w:p>
+      <w:pPr>
+        <w:numPr>
+          <w:ilvl w:val="0"/>
+          <w:numId w:val="0"/>
+        </w:numPr>
+        <w:ind w:leftChars="0"/>
+        <w:rPr>
+          <w:rFonts w:hint="default"/>
+          <w:lang w:val="en-US"/>
+        </w:rPr>
+      </w:pPr>
+      <w:r>
+        <w:rPr>
+          <w:rFonts w:hint="default"/>
+          <w:lang w:val="en-US"/>
+        </w:rPr>
+        <w:t>Build</w:t>
+      </w:r>
+    </w:p>
+    <w:p>
+      <w:pPr>
+        <w:numPr>
+          <w:ilvl w:val="0"/>
+          <w:numId w:val="0"/>
+        </w:numPr>
+        <w:ind w:leftChars="0"/>
+      </w:pPr>
+      <w:r>
+        <w:drawing>
+          <wp:inline distT="0" distB="0" distL="114300" distR="114300">
+            <wp:extent cx="5274310" cy="1678940"/>
+            <wp:effectExtent l="0" t="0" r="13970" b="12700"/>
+            <wp:docPr id="59" name="Picture 9"/>
+            <wp:cNvGraphicFramePr>
+              <a:graphicFrameLocks xmlns:a="http://schemas.openxmlformats.org/drawingml/2006/main" noChangeAspect="1"/>
+            </wp:cNvGraphicFramePr>
+            <a:graphic xmlns:a="http://schemas.openxmlformats.org/drawingml/2006/main">
+              <a:graphicData uri="http://schemas.openxmlformats.org/drawingml/2006/picture">
+                <pic:pic xmlns:pic="http://schemas.openxmlformats.org/drawingml/2006/picture">
+                  <pic:nvPicPr>
+                    <pic:cNvPr id="59" name="Picture 9"/>
+                    <pic:cNvPicPr>
+                      <a:picLocks noChangeAspect="1"/>
+                    </pic:cNvPicPr>
+                  </pic:nvPicPr>
+                  <pic:blipFill>
+                    <a:blip r:embed="rId61"/>
+                    <a:stretch>
+                      <a:fillRect/>
+                    </a:stretch>
+                  </pic:blipFill>
+                  <pic:spPr>
+                    <a:xfrm>
+                      <a:off x="0" y="0"/>
+                      <a:ext cx="5274310" cy="1678940"/>
+                    </a:xfrm>
+                    <a:prstGeom prst="rect">
+                      <a:avLst/>
+                    </a:prstGeom>
+                    <a:noFill/>
+                    <a:ln>
+                      <a:noFill/>
+                    </a:ln>
+                  </pic:spPr>
+                </pic:pic>
+              </a:graphicData>
+            </a:graphic>
+          </wp:inline>
+        </w:drawing>
+      </w:r>
+    </w:p>
+    <w:p>
+      <w:pPr>
+        <w:numPr>
+          <w:ilvl w:val="0"/>
+          <w:numId w:val="0"/>
+        </w:numPr>
+        <w:ind w:leftChars="0"/>
+        <w:rPr>
+          <w:rFonts w:hint="default"/>
+          <w:lang w:val="en-US"/>
+        </w:rPr>
+      </w:pPr>
+      <w:r>
+        <w:rPr>
+          <w:rFonts w:hint="default"/>
+          <w:lang w:val="en-US"/>
+        </w:rPr>
+        <w:t>Run</w:t>
+      </w:r>
+    </w:p>
+    <w:p>
+      <w:pPr>
+        <w:numPr>
+          <w:ilvl w:val="0"/>
+          <w:numId w:val="0"/>
+        </w:numPr>
+        <w:ind w:leftChars="0"/>
+      </w:pPr>
+      <w:r>
+        <w:drawing>
+          <wp:inline distT="0" distB="0" distL="114300" distR="114300">
+            <wp:extent cx="5269230" cy="345440"/>
+            <wp:effectExtent l="0" t="0" r="3810" b="5080"/>
+            <wp:docPr id="60" name="Picture 10"/>
+            <wp:cNvGraphicFramePr>
+              <a:graphicFrameLocks xmlns:a="http://schemas.openxmlformats.org/drawingml/2006/main" noChangeAspect="1"/>
+            </wp:cNvGraphicFramePr>
+            <a:graphic xmlns:a="http://schemas.openxmlformats.org/drawingml/2006/main">
+              <a:graphicData uri="http://schemas.openxmlformats.org/drawingml/2006/picture">
+                <pic:pic xmlns:pic="http://schemas.openxmlformats.org/drawingml/2006/picture">
+                  <pic:nvPicPr>
+                    <pic:cNvPr id="60" name="Picture 10"/>
+                    <pic:cNvPicPr>
+                      <a:picLocks noChangeAspect="1"/>
+                    </pic:cNvPicPr>
+                  </pic:nvPicPr>
+                  <pic:blipFill>
+                    <a:blip r:embed="rId62"/>
+                    <a:stretch>
+                      <a:fillRect/>
+                    </a:stretch>
+                  </pic:blipFill>
+                  <pic:spPr>
+                    <a:xfrm>
+                      <a:off x="0" y="0"/>
+                      <a:ext cx="5269230" cy="345440"/>
+                    </a:xfrm>
+                    <a:prstGeom prst="rect">
+                      <a:avLst/>
+                    </a:prstGeom>
+                    <a:noFill/>
+                    <a:ln>
+                      <a:noFill/>
+                    </a:ln>
+                  </pic:spPr>
+                </pic:pic>
+              </a:graphicData>
+            </a:graphic>
+          </wp:inline>
+        </w:drawing>
+      </w:r>
+    </w:p>
+    <w:p>
+      <w:pPr>
+        <w:numPr>
+          <w:ilvl w:val="0"/>
+          <w:numId w:val="0"/>
+        </w:numPr>
+        <w:ind w:leftChars="0"/>
+        <w:rPr>
+          <w:rFonts w:hint="default"/>
+          <w:lang w:val="en-US"/>
+        </w:rPr>
+      </w:pPr>
+      <w:r>
+        <w:rPr>
+          <w:rFonts w:hint="default"/>
+          <w:lang w:val="en-US"/>
+        </w:rPr>
+        <w:t>Ket qua</w:t>
+      </w:r>
+    </w:p>
+    <w:p>
+      <w:pPr>
+        <w:numPr>
+          <w:ilvl w:val="0"/>
+          <w:numId w:val="0"/>
+        </w:numPr>
+        <w:ind w:leftChars="0"/>
+      </w:pPr>
+      <w:r>
+        <w:drawing>
+          <wp:inline distT="0" distB="0" distL="114300" distR="114300">
+            <wp:extent cx="5272405" cy="375920"/>
+            <wp:effectExtent l="0" t="0" r="635" b="5080"/>
+            <wp:docPr id="61" name="Picture 11"/>
+            <wp:cNvGraphicFramePr>
+              <a:graphicFrameLocks xmlns:a="http://schemas.openxmlformats.org/drawingml/2006/main" noChangeAspect="1"/>
+            </wp:cNvGraphicFramePr>
+            <a:graphic xmlns:a="http://schemas.openxmlformats.org/drawingml/2006/main">
+              <a:graphicData uri="http://schemas.openxmlformats.org/drawingml/2006/picture">
+                <pic:pic xmlns:pic="http://schemas.openxmlformats.org/drawingml/2006/picture">
+                  <pic:nvPicPr>
+                    <pic:cNvPr id="61" name="Picture 11"/>
+                    <pic:cNvPicPr>
+                      <a:picLocks noChangeAspect="1"/>
+                    </pic:cNvPicPr>
+                  </pic:nvPicPr>
+                  <pic:blipFill>
+                    <a:blip r:embed="rId63"/>
+                    <a:stretch>
+                      <a:fillRect/>
+                    </a:stretch>
+                  </pic:blipFill>
+                  <pic:spPr>
+                    <a:xfrm>
+                      <a:off x="0" y="0"/>
+                      <a:ext cx="5272405" cy="375920"/>
+                    </a:xfrm>
+                    <a:prstGeom prst="rect">
+                      <a:avLst/>
+                    </a:prstGeom>
+                    <a:noFill/>
+                    <a:ln>
+                      <a:noFill/>
+                    </a:ln>
+                  </pic:spPr>
+                </pic:pic>
+              </a:graphicData>
+            </a:graphic>
+          </wp:inline>
+        </w:drawing>
+      </w:r>
+    </w:p>
+    <w:p>
+      <w:r>
+        <w:br w:type="page"/>
+      </w:r>
+    </w:p>
+    <w:p>
+      <w:pPr>
+        <w:numPr>
+          <w:ilvl w:val="0"/>
+          <w:numId w:val="0"/>
+        </w:numPr>
+        <w:ind w:leftChars="0"/>
+      </w:pPr>
+      <w:r>
+        <w:drawing>
+          <wp:inline distT="0" distB="0" distL="114300" distR="114300">
+            <wp:extent cx="5271135" cy="906145"/>
+            <wp:effectExtent l="0" t="0" r="1905" b="8255"/>
+            <wp:docPr id="62" name="Picture 12"/>
+            <wp:cNvGraphicFramePr>
+              <a:graphicFrameLocks xmlns:a="http://schemas.openxmlformats.org/drawingml/2006/main" noChangeAspect="1"/>
+            </wp:cNvGraphicFramePr>
+            <a:graphic xmlns:a="http://schemas.openxmlformats.org/drawingml/2006/main">
+              <a:graphicData uri="http://schemas.openxmlformats.org/drawingml/2006/picture">
+                <pic:pic xmlns:pic="http://schemas.openxmlformats.org/drawingml/2006/picture">
+                  <pic:nvPicPr>
+                    <pic:cNvPr id="62" name="Picture 12"/>
+                    <pic:cNvPicPr>
+                      <a:picLocks noChangeAspect="1"/>
+                    </pic:cNvPicPr>
+                  </pic:nvPicPr>
+                  <pic:blipFill>
+                    <a:blip r:embed="rId64"/>
+                    <a:stretch>
+                      <a:fillRect/>
+                    </a:stretch>
+                  </pic:blipFill>
+                  <pic:spPr>
+                    <a:xfrm>
+                      <a:off x="0" y="0"/>
+                      <a:ext cx="5271135" cy="906145"/>
+                    </a:xfrm>
+                    <a:prstGeom prst="rect">
+                      <a:avLst/>
+                    </a:prstGeom>
+                    <a:noFill/>
+                    <a:ln>
+                      <a:noFill/>
+                    </a:ln>
+                  </pic:spPr>
+                </pic:pic>
+              </a:graphicData>
+            </a:graphic>
+          </wp:inline>
+        </w:drawing>
+      </w:r>
+    </w:p>
+    <w:p>
+      <w:pPr>
+        <w:numPr>
+          <w:ilvl w:val="0"/>
+          <w:numId w:val="0"/>
+        </w:numPr>
+        <w:ind w:leftChars="0"/>
+      </w:pPr>
+      <w:r>
+        <w:drawing>
+          <wp:inline distT="0" distB="0" distL="114300" distR="114300">
+            <wp:extent cx="5260975" cy="2807970"/>
+            <wp:effectExtent l="0" t="0" r="12065" b="11430"/>
+            <wp:docPr id="63" name="Picture 13"/>
+            <wp:cNvGraphicFramePr>
+              <a:graphicFrameLocks xmlns:a="http://schemas.openxmlformats.org/drawingml/2006/main" noChangeAspect="1"/>
+            </wp:cNvGraphicFramePr>
+            <a:graphic xmlns:a="http://schemas.openxmlformats.org/drawingml/2006/main">
+              <a:graphicData uri="http://schemas.openxmlformats.org/drawingml/2006/picture">
+                <pic:pic xmlns:pic="http://schemas.openxmlformats.org/drawingml/2006/picture">
+                  <pic:nvPicPr>
+                    <pic:cNvPr id="63" name="Picture 13"/>
+                    <pic:cNvPicPr>
+                      <a:picLocks noChangeAspect="1"/>
+                    </pic:cNvPicPr>
+                  </pic:nvPicPr>
+                  <pic:blipFill>
+                    <a:blip r:embed="rId65"/>
+                    <a:stretch>
+                      <a:fillRect/>
+                    </a:stretch>
+                  </pic:blipFill>
+                  <pic:spPr>
+                    <a:xfrm>
+                      <a:off x="0" y="0"/>
+                      <a:ext cx="5260975" cy="2807970"/>
+                    </a:xfrm>
+                    <a:prstGeom prst="rect">
+                      <a:avLst/>
+                    </a:prstGeom>
+                    <a:noFill/>
+                    <a:ln>
+                      <a:noFill/>
+                    </a:ln>
+                  </pic:spPr>
+                </pic:pic>
+              </a:graphicData>
+            </a:graphic>
+          </wp:inline>
+        </w:drawing>
+      </w:r>
+    </w:p>
+    <w:p>
+      <w:pPr>
+        <w:numPr>
+          <w:ilvl w:val="0"/>
+          <w:numId w:val="0"/>
+        </w:numPr>
+        <w:ind w:leftChars="0"/>
+        <w:rPr>
+          <w:rFonts w:hint="default"/>
+          <w:lang w:val="en-US"/>
+        </w:rPr>
+      </w:pPr>
+      <w:r>
+        <w:rPr>
+          <w:rFonts w:hint="default"/>
+          <w:lang w:val="en-US"/>
+        </w:rPr>
+        <w:t>Build</w:t>
+      </w:r>
+    </w:p>
+    <w:p>
+      <w:pPr>
+        <w:numPr>
+          <w:ilvl w:val="0"/>
+          <w:numId w:val="0"/>
+        </w:numPr>
+        <w:ind w:leftChars="0"/>
+      </w:pPr>
+      <w:r>
+        <w:drawing>
+          <wp:inline distT="0" distB="0" distL="114300" distR="114300">
+            <wp:extent cx="5270500" cy="1292225"/>
+            <wp:effectExtent l="0" t="0" r="2540" b="3175"/>
+            <wp:docPr id="64" name="Picture 14"/>
+            <wp:cNvGraphicFramePr>
+              <a:graphicFrameLocks xmlns:a="http://schemas.openxmlformats.org/drawingml/2006/main" noChangeAspect="1"/>
+            </wp:cNvGraphicFramePr>
+            <a:graphic xmlns:a="http://schemas.openxmlformats.org/drawingml/2006/main">
+              <a:graphicData uri="http://schemas.openxmlformats.org/drawingml/2006/picture">
+                <pic:pic xmlns:pic="http://schemas.openxmlformats.org/drawingml/2006/picture">
+                  <pic:nvPicPr>
+                    <pic:cNvPr id="64" name="Picture 14"/>
+                    <pic:cNvPicPr>
+                      <a:picLocks noChangeAspect="1"/>
+                    </pic:cNvPicPr>
+                  </pic:nvPicPr>
+                  <pic:blipFill>
+                    <a:blip r:embed="rId66"/>
+                    <a:stretch>
+                      <a:fillRect/>
+                    </a:stretch>
+                  </pic:blipFill>
+                  <pic:spPr>
+                    <a:xfrm>
+                      <a:off x="0" y="0"/>
+                      <a:ext cx="5270500" cy="1292225"/>
+                    </a:xfrm>
+                    <a:prstGeom prst="rect">
+                      <a:avLst/>
+                    </a:prstGeom>
+                    <a:noFill/>
+                    <a:ln>
+                      <a:noFill/>
+                    </a:ln>
+                  </pic:spPr>
+                </pic:pic>
+              </a:graphicData>
+            </a:graphic>
+          </wp:inline>
+        </w:drawing>
+      </w:r>
+    </w:p>
+    <w:p>
+      <w:pPr>
+        <w:numPr>
+          <w:ilvl w:val="0"/>
+          <w:numId w:val="0"/>
+        </w:numPr>
+        <w:ind w:leftChars="0"/>
+        <w:rPr>
+          <w:rFonts w:hint="default"/>
+          <w:lang w:val="en-US"/>
+        </w:rPr>
+      </w:pPr>
+      <w:r>
+        <w:rPr>
+          <w:rFonts w:hint="default"/>
+          <w:lang w:val="en-US"/>
+        </w:rPr>
+        <w:t>Run</w:t>
+      </w:r>
+    </w:p>
+    <w:p>
+      <w:pPr>
+        <w:numPr>
+          <w:ilvl w:val="0"/>
+          <w:numId w:val="0"/>
+        </w:numPr>
+        <w:ind w:leftChars="0"/>
+        <w:rPr>
+          <w:rFonts w:hint="default"/>
+          <w:lang w:val="en-US"/>
+        </w:rPr>
+      </w:pPr>
+      <w:r>
+        <w:drawing>
+          <wp:inline distT="0" distB="0" distL="114300" distR="114300">
+            <wp:extent cx="5274310" cy="459740"/>
+            <wp:effectExtent l="0" t="0" r="13970" b="12700"/>
+            <wp:docPr id="65" name="Picture 15"/>
+            <wp:cNvGraphicFramePr>
+              <a:graphicFrameLocks xmlns:a="http://schemas.openxmlformats.org/drawingml/2006/main" noChangeAspect="1"/>
+            </wp:cNvGraphicFramePr>
+            <a:graphic xmlns:a="http://schemas.openxmlformats.org/drawingml/2006/main">
+              <a:graphicData uri="http://schemas.openxmlformats.org/drawingml/2006/picture">
+                <pic:pic xmlns:pic="http://schemas.openxmlformats.org/drawingml/2006/picture">
+                  <pic:nvPicPr>
+                    <pic:cNvPr id="65" name="Picture 15"/>
+                    <pic:cNvPicPr>
+                      <a:picLocks noChangeAspect="1"/>
+                    </pic:cNvPicPr>
+                  </pic:nvPicPr>
+                  <pic:blipFill>
+                    <a:blip r:embed="rId67"/>
+                    <a:stretch>
+                      <a:fillRect/>
+                    </a:stretch>
+                  </pic:blipFill>
+                  <pic:spPr>
+                    <a:xfrm>
+                      <a:off x="0" y="0"/>
+                      <a:ext cx="5274310" cy="459740"/>
+                    </a:xfrm>
+                    <a:prstGeom prst="rect">
+                      <a:avLst/>
+                    </a:prstGeom>
+                    <a:noFill/>
+                    <a:ln>
+                      <a:noFill/>
+                    </a:ln>
+                  </pic:spPr>
+                </pic:pic>
+              </a:graphicData>
+            </a:graphic>
+          </wp:inline>
+        </w:drawing>
+      </w:r>
+      <w:bookmarkStart w:id="0" w:name="_GoBack"/>
+      <w:bookmarkEnd w:id="0"/>
     </w:p>
     <w:sectPr>
       <w:pgSz w:w="11906" w:h="16838"/>

</xml_diff>